<commit_message>
Edits to Excel Docx
</commit_message>
<xml_diff>
--- a/1_StreamFlow/Excel/Streamflow Data Excel.docx
+++ b/1_StreamFlow/Excel/Streamflow Data Excel.docx
@@ -33,7 +33,7 @@
             <v:path o:extrusionok="f" gradientshapeok="t" o:connecttype="rect"/>
             <o:lock v:ext="edit" aspectratio="t"/>
           </v:shapetype>
-          <v:shape id="_x0000_i1025" type="#_x0000_t75" style="width:468pt;height:478.5pt">
+          <v:shape id="_x0000_i1025" type="#_x0000_t75" style="width:468pt;height:478.9pt">
             <v:imagedata r:id="rId7" o:title="Data Analytics Process Streamflow"/>
           </v:shape>
         </w:pict>
@@ -55,7 +55,6 @@
         <w:pStyle w:val="Title"/>
       </w:pPr>
       <w:r>
-        <w:lastRenderedPageBreak/>
         <w:t>Excel Exercise:</w:t>
       </w:r>
     </w:p>
@@ -372,6 +371,7 @@
         <w:rPr>
           <w:sz w:val="24"/>
         </w:rPr>
+        <w:lastRenderedPageBreak/>
         <w:t xml:space="preserve">USGS NWIS </w:t>
       </w:r>
       <w:r>
@@ -420,7 +420,6 @@
         <w:rPr>
           <w:sz w:val="24"/>
         </w:rPr>
-        <w:lastRenderedPageBreak/>
         <w:t xml:space="preserve">Google USGS </w:t>
       </w:r>
       <w:r>
@@ -1037,6 +1036,7 @@
         <w:rPr>
           <w:sz w:val="24"/>
         </w:rPr>
+        <w:lastRenderedPageBreak/>
         <w:t xml:space="preserve">Name this </w:t>
       </w:r>
       <w:commentRangeStart w:id="9"/>
@@ -1093,7 +1093,6 @@
         <w:rPr>
           <w:sz w:val="24"/>
         </w:rPr>
-        <w:lastRenderedPageBreak/>
         <w:t>Save spreadsheet</w:t>
       </w:r>
     </w:p>
@@ -1701,6 +1700,7 @@
         </w:numPr>
       </w:pPr>
       <w:r>
+        <w:lastRenderedPageBreak/>
         <w:t>Axis Options</w:t>
       </w:r>
       <w:r>
@@ -1749,7 +1749,6 @@
         </w:numPr>
       </w:pPr>
       <w:r>
-        <w:lastRenderedPageBreak/>
         <w:t>Display units in thousands</w:t>
       </w:r>
     </w:p>
@@ -2209,6 +2208,7 @@
         </w:numPr>
       </w:pPr>
       <w:r>
+        <w:lastRenderedPageBreak/>
         <w:t>Dollar signs lock the table in place – otherwise the range would move up or down depending on the cell.</w:t>
       </w:r>
     </w:p>
@@ -2772,6 +2772,7 @@
         </w:numPr>
       </w:pPr>
       <w:r>
+        <w:lastRenderedPageBreak/>
         <w:t>Scroll downwards to make sure your answer worked</w:t>
       </w:r>
     </w:p>
@@ -2813,7 +2814,6 @@
       </w:pPr>
       <w:commentRangeStart w:id="21"/>
       <w:r>
-        <w:lastRenderedPageBreak/>
         <w:t>Plot for the period of record, prior to 1980, and after 1984</w:t>
       </w:r>
       <w:commentRangeEnd w:id="21"/>
@@ -3185,7 +3185,18 @@
         </w:numPr>
       </w:pPr>
       <w:r>
-        <w:t>Rows = Years</w:t>
+        <w:t xml:space="preserve">Rows = </w:t>
+      </w:r>
+      <w:commentRangeStart w:id="23"/>
+      <w:r>
+        <w:t>Years</w:t>
+      </w:r>
+      <w:commentRangeEnd w:id="23"/>
+      <w:r>
+        <w:rPr>
+          <w:rStyle w:val="CommentReference"/>
+        </w:rPr>
+        <w:commentReference w:id="23"/>
       </w:r>
     </w:p>
     <w:p>
@@ -3229,16 +3240,16 @@
       <w:r>
         <w:t xml:space="preserve">Copy and paste </w:t>
       </w:r>
-      <w:commentRangeStart w:id="23"/>
+      <w:commentRangeStart w:id="24"/>
       <w:r>
         <w:t xml:space="preserve">values </w:t>
       </w:r>
-      <w:commentRangeEnd w:id="23"/>
+      <w:commentRangeEnd w:id="24"/>
       <w:r>
         <w:rPr>
           <w:rStyle w:val="CommentReference"/>
         </w:rPr>
-        <w:commentReference w:id="23"/>
+        <w:commentReference w:id="24"/>
       </w:r>
       <w:r>
         <w:t>(</w:t>
@@ -3330,16 +3341,16 @@
       <w:r>
         <w:t xml:space="preserve">Add a new column and </w:t>
       </w:r>
-      <w:commentRangeStart w:id="24"/>
+      <w:commentRangeStart w:id="25"/>
       <w:r>
         <w:t xml:space="preserve">rank </w:t>
       </w:r>
-      <w:commentRangeEnd w:id="24"/>
+      <w:commentRangeEnd w:id="25"/>
       <w:r>
         <w:rPr>
           <w:rStyle w:val="CommentReference"/>
         </w:rPr>
-        <w:commentReference w:id="24"/>
+        <w:commentReference w:id="25"/>
       </w:r>
       <w:r>
         <w:t>the flood events starting from 1 downward</w:t>
@@ -3455,19 +3466,8 @@
           <w:numId w:val="4"/>
         </w:numPr>
       </w:pPr>
-      <w:commentRangeStart w:id="25"/>
-      <w:r>
-        <w:t>Pe</w:t>
-      </w:r>
-      <w:commentRangeEnd w:id="25"/>
-      <w:r>
-        <w:rPr>
-          <w:rStyle w:val="CommentReference"/>
-        </w:rPr>
-        <w:commentReference w:id="25"/>
-      </w:r>
-      <w:r>
-        <w:t xml:space="preserve"> = 1 – [1-(1/T)]</w:t>
+      <w:r>
+        <w:t>Pe = 1 – [1-(1/T)]</w:t>
       </w:r>
       <w:r>
         <w:rPr>
@@ -3551,7 +3551,15 @@
         </w:numPr>
       </w:pPr>
       <w:r>
-        <w:t>Using the best-fit regression – estimate the discharge for the 100-year</w:t>
+        <w:t xml:space="preserve">Using the best-fit regression </w:t>
+      </w:r>
+      <w:ins w:id="26" w:author="John P. Fay" w:date="2017-12-30T10:46:00Z">
+        <w:r>
+          <w:t xml:space="preserve">you just calculated </w:t>
+        </w:r>
+      </w:ins>
+      <w:r>
+        <w:t>– estimate the discharge for the 100-year</w:t>
       </w:r>
       <w:r>
         <w:t>, 500, and 1000 year events</w:t>
@@ -3590,7 +3598,15 @@
         <w:sym w:font="Wingdings" w:char="F0E0"/>
       </w:r>
       <w:r>
-        <w:t xml:space="preserve"> RI Year goes to X Values, Y Values are the POR equation</w:t>
+        <w:t xml:space="preserve"> RI Year goes to X Values, Y Values are the</w:t>
+      </w:r>
+      <w:ins w:id="27" w:author="John P. Fay" w:date="2017-12-30T10:46:00Z">
+        <w:r>
+          <w:t xml:space="preserve"> best fit</w:t>
+        </w:r>
+      </w:ins>
+      <w:r>
+        <w:t xml:space="preserve"> POR equation</w:t>
       </w:r>
     </w:p>
     <w:p>
@@ -3605,7 +3621,6 @@
         <w:pStyle w:val="Heading2"/>
       </w:pPr>
       <w:r>
-        <w:lastRenderedPageBreak/>
         <w:t>Calculate Return Period for 100 year Flood Using Data Prior to 1980</w:t>
       </w:r>
     </w:p>
@@ -3644,8 +3659,6 @@
       <w:r>
         <w:t>Plot the new dataset on top of the original plot</w:t>
       </w:r>
-      <w:bookmarkStart w:id="26" w:name="_GoBack"/>
-      <w:bookmarkEnd w:id="26"/>
     </w:p>
     <w:p>
       <w:pPr>
@@ -3772,19 +3785,19 @@
           <w:numId w:val="5"/>
         </w:numPr>
       </w:pPr>
-      <w:commentRangeStart w:id="27"/>
+      <w:commentRangeStart w:id="28"/>
       <w:r>
         <w:t>These events are all hurricanes. How does it change your understanding of why Falls Lake doesn’t seem to impact flood frequency</w:t>
       </w:r>
       <w:r>
         <w:t>?</w:t>
       </w:r>
-      <w:commentRangeEnd w:id="27"/>
+      <w:commentRangeEnd w:id="28"/>
       <w:r>
         <w:rPr>
           <w:rStyle w:val="CommentReference"/>
         </w:rPr>
-        <w:commentReference w:id="27"/>
+        <w:commentReference w:id="28"/>
       </w:r>
     </w:p>
     <w:p>
@@ -3823,6 +3836,26 @@
       <w:r>
         <w:t xml:space="preserve">The passing of the Clean Water Act in 1972 and the Endangered Species Act in 1973 has resulted in many reservoirs having downstream flow requirements they need to make for either water quality purposes or to protect downstream species. For example, at the Clayton gauge, minimum flow requirements have ranged from 184 to 404 cfs since 1983. </w:t>
       </w:r>
+      <w:ins w:id="29" w:author="John P. Fay" w:date="2017-12-30T10:49:00Z">
+        <w:r>
+          <w:t xml:space="preserve">Thus, we need to determine how </w:t>
+        </w:r>
+      </w:ins>
+      <w:ins w:id="30" w:author="John P. Fay" w:date="2017-12-30T10:50:00Z">
+        <w:r>
+          <w:t>construction</w:t>
+        </w:r>
+      </w:ins>
+      <w:ins w:id="31" w:author="John P. Fay" w:date="2017-12-30T10:49:00Z">
+        <w:r>
+          <w:t xml:space="preserve"> </w:t>
+        </w:r>
+      </w:ins>
+      <w:ins w:id="32" w:author="John P. Fay" w:date="2017-12-30T10:50:00Z">
+        <w:r>
+          <w:t xml:space="preserve">of the Falls Lake dam may have altered minimum flow downstream. </w:t>
+        </w:r>
+      </w:ins>
     </w:p>
     <w:p/>
     <w:p>
@@ -3830,7 +3863,20 @@
         <w:pStyle w:val="Heading2"/>
       </w:pPr>
       <w:r>
-        <w:t>Understand what analyses are needed to answer the question.</w:t>
+        <w:t xml:space="preserve">Understand what analyses are needed to answer </w:t>
+      </w:r>
+      <w:commentRangeStart w:id="33"/>
+      <w:r>
+        <w:t>the question.</w:t>
+      </w:r>
+      <w:commentRangeEnd w:id="33"/>
+      <w:r>
+        <w:rPr>
+          <w:rStyle w:val="CommentReference"/>
+          <w:rFonts w:asciiTheme="minorHAnsi" w:eastAsiaTheme="minorHAnsi" w:hAnsiTheme="minorHAnsi" w:cstheme="minorBidi"/>
+          <w:color w:val="auto"/>
+        </w:rPr>
+        <w:commentReference w:id="33"/>
       </w:r>
     </w:p>
     <w:p>
@@ -3840,6 +3886,16 @@
       <w:r>
         <w:t>season period, etc. To get more practice with pivot tables and if statements, we will calculate this metric using the 7 month period.</w:t>
       </w:r>
+      <w:ins w:id="34" w:author="John P. Fay" w:date="2017-12-30T12:18:00Z">
+        <w:r>
+          <w:t xml:space="preserve"> To do this we need to construct a rolling average, which we can do using a series of pivot tables</w:t>
+        </w:r>
+      </w:ins>
+      <w:ins w:id="35" w:author="John P. Fay" w:date="2017-12-30T12:19:00Z">
+        <w:r>
+          <w:t>…</w:t>
+        </w:r>
+      </w:ins>
     </w:p>
     <w:p/>
     <w:p>
@@ -3880,8 +3936,19 @@
           <w:numId w:val="7"/>
         </w:numPr>
       </w:pPr>
-      <w:r>
-        <w:t>Year and Month go into the rows</w:t>
+      <w:commentRangeStart w:id="36"/>
+      <w:r>
+        <w:t xml:space="preserve">Year </w:t>
+      </w:r>
+      <w:commentRangeEnd w:id="36"/>
+      <w:r>
+        <w:rPr>
+          <w:rStyle w:val="CommentReference"/>
+        </w:rPr>
+        <w:commentReference w:id="36"/>
+      </w:r>
+      <w:r>
+        <w:t>and Month go into the rows</w:t>
       </w:r>
     </w:p>
     <w:p>
@@ -3910,8 +3977,16 @@
           <w:numId w:val="7"/>
         </w:numPr>
       </w:pPr>
+      <w:commentRangeStart w:id="37"/>
       <w:r>
         <w:t>Copy and paste</w:t>
+      </w:r>
+      <w:commentRangeEnd w:id="37"/>
+      <w:r>
+        <w:rPr>
+          <w:rStyle w:val="CommentReference"/>
+        </w:rPr>
+        <w:commentReference w:id="37"/>
       </w:r>
     </w:p>
     <w:p>
@@ -3949,8 +4024,16 @@
           <w:numId w:val="7"/>
         </w:numPr>
       </w:pPr>
+      <w:commentRangeStart w:id="38"/>
       <w:r>
         <w:t>=IF(Row Labels &gt; 12, Row Labels, Above Cell)</w:t>
+      </w:r>
+      <w:commentRangeEnd w:id="38"/>
+      <w:r>
+        <w:rPr>
+          <w:rStyle w:val="CommentReference"/>
+        </w:rPr>
+        <w:commentReference w:id="38"/>
       </w:r>
     </w:p>
     <w:p>
@@ -3988,6 +4071,8 @@
       <w:r>
         <w:t>Relabel Row Labels as “Month” and sort</w:t>
       </w:r>
+      <w:bookmarkStart w:id="39" w:name="_GoBack"/>
+      <w:bookmarkEnd w:id="39"/>
     </w:p>
     <w:p>
       <w:pPr>
@@ -4160,6 +4245,7 @@
         </w:numPr>
       </w:pPr>
       <w:r>
+        <w:lastRenderedPageBreak/>
         <w:t xml:space="preserve">Estimate the 7Q10 (this will be where </w:t>
       </w:r>
       <w:r>
@@ -4196,7 +4282,6 @@
         </w:numPr>
       </w:pPr>
       <w:r>
-        <w:lastRenderedPageBreak/>
         <w:t>How many months were below 7Q10 in the POR?</w:t>
       </w:r>
       <w:r>
@@ -5211,7 +5296,7 @@
       </w:r>
     </w:p>
   </w:comment>
-  <w:comment w:id="23" w:author="John Fay" w:date="2017-12-19T11:23:00Z" w:initials="JF">
+  <w:comment w:id="23" w:author="John P. Fay" w:date="2017-12-30T10:20:00Z" w:initials="JPF">
     <w:p>
       <w:pPr>
         <w:pStyle w:val="CommentText"/>
@@ -5223,11 +5308,27 @@
         <w:annotationRef/>
       </w:r>
       <w:r>
+        <w:t>Water year?</w:t>
+      </w:r>
+    </w:p>
+  </w:comment>
+  <w:comment w:id="24" w:author="John Fay" w:date="2017-12-19T11:23:00Z" w:initials="JF">
+    <w:p>
+      <w:pPr>
+        <w:pStyle w:val="CommentText"/>
+      </w:pPr>
+      <w:r>
+        <w:rPr>
+          <w:rStyle w:val="CommentReference"/>
+        </w:rPr>
+        <w:annotationRef/>
+      </w:r>
+      <w:r>
         <w:t>Which values?</w:t>
       </w:r>
     </w:p>
   </w:comment>
-  <w:comment w:id="24" w:author="John Fay" w:date="2017-12-19T11:26:00Z" w:initials="JF">
+  <w:comment w:id="25" w:author="John Fay" w:date="2017-12-19T11:26:00Z" w:initials="JF">
     <w:p>
       <w:pPr>
         <w:pStyle w:val="CommentText"/>
@@ -5246,7 +5347,7 @@
       </w:r>
     </w:p>
   </w:comment>
-  <w:comment w:id="25" w:author="John Fay" w:date="2017-12-19T15:20:00Z" w:initials="JF">
+  <w:comment w:id="28" w:author="Lauren Patterson, Ph.D." w:date="2017-12-13T16:00:00Z" w:initials="LPP">
     <w:p>
       <w:pPr>
         <w:pStyle w:val="CommentText"/>
@@ -5258,11 +5359,11 @@
         <w:annotationRef/>
       </w:r>
       <w:r>
-        <w:t>“Pe” was used for previous variable…</w:t>
+        <w:t>Martin – is that a fair statement to make? Since hurricanes are coming up the coast, the dam is actually upstream of the heaviest precipitation events.</w:t>
       </w:r>
     </w:p>
   </w:comment>
-  <w:comment w:id="27" w:author="Lauren Patterson, Ph.D." w:date="2017-12-13T16:00:00Z" w:initials="LPP">
+  <w:comment w:id="33" w:author="John P. Fay" w:date="2017-12-30T10:47:00Z" w:initials="JPF">
     <w:p>
       <w:pPr>
         <w:pStyle w:val="CommentText"/>
@@ -5274,7 +5375,67 @@
         <w:annotationRef/>
       </w:r>
       <w:r>
-        <w:t>Martin – is that a fair statement to make? Since hurricanes are coming up the coast, the dam is actually upstream of the heaviest precipitation events.</w:t>
+        <w:t xml:space="preserve">A bit unclear what “the question”; the preceding paragraph sidetracks things a bit. </w:t>
+      </w:r>
+    </w:p>
+  </w:comment>
+  <w:comment w:id="36" w:author="John P. Fay" w:date="2017-12-30T12:05:00Z" w:initials="JPF">
+    <w:p>
+      <w:pPr>
+        <w:pStyle w:val="CommentText"/>
+      </w:pPr>
+      <w:r>
+        <w:rPr>
+          <w:rStyle w:val="CommentReference"/>
+        </w:rPr>
+        <w:annotationRef/>
+      </w:r>
+      <w:r>
+        <w:t>Year or Water Year?</w:t>
+      </w:r>
+    </w:p>
+  </w:comment>
+  <w:comment w:id="37" w:author="John P. Fay" w:date="2017-12-30T12:17:00Z" w:initials="JPF">
+    <w:p>
+      <w:pPr>
+        <w:pStyle w:val="CommentText"/>
+      </w:pPr>
+      <w:r>
+        <w:rPr>
+          <w:rStyle w:val="CommentReference"/>
+        </w:rPr>
+        <w:annotationRef/>
+      </w:r>
+      <w:r>
+        <w:t>Useful to clarify what we are striving for here: A column listing the 15</w:t>
+      </w:r>
+      <w:r>
+        <w:rPr>
+          <w:vertAlign w:val="superscript"/>
+        </w:rPr>
+        <w:t>th</w:t>
+      </w:r>
+      <w:r>
+        <w:t xml:space="preserve"> of each month: to get monthly averages. </w:t>
+      </w:r>
+    </w:p>
+  </w:comment>
+  <w:comment w:id="38" w:author="John P. Fay" w:date="2017-12-30T12:10:00Z" w:initials="JPF">
+    <w:p>
+      <w:pPr>
+        <w:pStyle w:val="CommentText"/>
+      </w:pPr>
+      <w:r>
+        <w:rPr>
+          <w:rStyle w:val="CommentReference"/>
+        </w:rPr>
+        <w:annotationRef/>
+      </w:r>
+      <w:r>
+        <w:t xml:space="preserve">Not clear what Row Labels are, literal entry or are you referring to something? </w:t>
+      </w:r>
+      <w:r>
+        <w:t xml:space="preserve">Can’t we just use year instead of water year? </w:t>
       </w:r>
     </w:p>
   </w:comment>
@@ -5299,10 +5460,14 @@
   <w15:commentEx w15:paraId="19F0395C" w15:done="0"/>
   <w15:commentEx w15:paraId="243419F4" w15:done="0"/>
   <w15:commentEx w15:paraId="6076FB62" w15:done="0"/>
+  <w15:commentEx w15:paraId="3F0CAB19" w15:done="0"/>
   <w15:commentEx w15:paraId="0CEEFA88" w15:done="0"/>
   <w15:commentEx w15:paraId="34EA9AF4" w15:done="0"/>
-  <w15:commentEx w15:paraId="4AE71186" w15:done="0"/>
   <w15:commentEx w15:paraId="5D73FD0B" w15:done="0"/>
+  <w15:commentEx w15:paraId="4BD753D7" w15:done="0"/>
+  <w15:commentEx w15:paraId="1F3EE8BC" w15:done="0"/>
+  <w15:commentEx w15:paraId="5161F018" w15:done="0"/>
+  <w15:commentEx w15:paraId="5818FDDF" w15:done="0"/>
 </w15:commentsEx>
 </file>
 
@@ -6367,6 +6532,9 @@
 <w15:people xmlns:wpc="http://schemas.microsoft.com/office/word/2010/wordprocessingCanvas" xmlns:cx="http://schemas.microsoft.com/office/drawing/2014/chartex" xmlns:cx1="http://schemas.microsoft.com/office/drawing/2015/9/8/chartex" xmlns:mc="http://schemas.openxmlformats.org/markup-compatibility/2006" xmlns:o="urn:schemas-microsoft-com:office:office" xmlns:r="http://schemas.openxmlformats.org/officeDocument/2006/relationships" xmlns:m="http://schemas.openxmlformats.org/officeDocument/2006/math" xmlns:v="urn:schemas-microsoft-com:vml" xmlns:wp14="http://schemas.microsoft.com/office/word/2010/wordprocessingDrawing" xmlns:wp="http://schemas.openxmlformats.org/drawingml/2006/wordprocessingDrawing" xmlns:w10="urn:schemas-microsoft-com:office:word" xmlns:w="http://schemas.openxmlformats.org/wordprocessingml/2006/main" xmlns:w14="http://schemas.microsoft.com/office/word/2010/wordml" xmlns:w15="http://schemas.microsoft.com/office/word/2012/wordml" xmlns:w16se="http://schemas.microsoft.com/office/word/2015/wordml/symex" xmlns:wpg="http://schemas.microsoft.com/office/word/2010/wordprocessingGroup" xmlns:wpi="http://schemas.microsoft.com/office/word/2010/wordprocessingInk" xmlns:wne="http://schemas.microsoft.com/office/word/2006/wordml" xmlns:wps="http://schemas.microsoft.com/office/word/2010/wordprocessingShape" mc:Ignorable="w14 w15 w16se wp14">
   <w15:person w15:author="John Fay">
     <w15:presenceInfo w15:providerId="AD" w15:userId="S-1-5-21-1614895754-1935655697-725345543-17674"/>
+  </w15:person>
+  <w15:person w15:author="John P. Fay">
+    <w15:presenceInfo w15:providerId="Windows Live" w15:userId="8a5878ef12903e74"/>
   </w15:person>
   <w15:person w15:author="Lauren Patterson, Ph.D.">
     <w15:presenceInfo w15:providerId="AD" w15:userId="S-1-5-21-1614895754-1935655697-725345543-756929"/>

</xml_diff>

<commit_message>
Updated excel document answering comments
</commit_message>
<xml_diff>
--- a/1_StreamFlow/Excel/Streamflow Data Excel.docx
+++ b/1_StreamFlow/Excel/Streamflow Data Excel.docx
@@ -33,7 +33,7 @@
             <v:path o:extrusionok="f" gradientshapeok="t" o:connecttype="rect"/>
             <o:lock v:ext="edit" aspectratio="t"/>
           </v:shapetype>
-          <v:shape id="_x0000_i1025" type="#_x0000_t75" style="width:468pt;height:479.25pt">
+          <v:shape id="_x0000_i1025" type="#_x0000_t75" style="width:468pt;height:479.35pt">
             <v:imagedata r:id="rId7" o:title="Data Analytics Process Streamflow"/>
           </v:shape>
         </w:pict>
@@ -49,12 +49,12 @@
     </w:p>
     <w:p/>
     <w:p/>
-    <w:p/>
     <w:p>
       <w:pPr>
         <w:pStyle w:val="Title"/>
       </w:pPr>
       <w:r>
+        <w:lastRenderedPageBreak/>
         <w:t>Excel Exercise:</w:t>
       </w:r>
     </w:p>
@@ -63,7 +63,15 @@
         <w:pStyle w:val="Heading1"/>
       </w:pPr>
       <w:r>
-        <w:t>What data do I need? &amp; Do the data exist</w:t>
+        <w:t xml:space="preserve">What data do I need? &amp; </w:t>
+      </w:r>
+      <w:proofErr w:type="gramStart"/>
+      <w:r>
+        <w:t>Do</w:t>
+      </w:r>
+      <w:proofErr w:type="gramEnd"/>
+      <w:r>
+        <w:t xml:space="preserve"> the data exist</w:t>
       </w:r>
     </w:p>
     <w:p>
@@ -118,6 +126,12 @@
           <w:sz w:val="24"/>
         </w:rPr>
         <w:t xml:space="preserve">Zoom into Falls Lake Reservoir and </w:t>
+      </w:r>
+      <w:r>
+        <w:rPr>
+          <w:sz w:val="24"/>
+        </w:rPr>
+        <w:t xml:space="preserve">manually </w:t>
       </w:r>
       <w:commentRangeStart w:id="0"/>
       <w:r>
@@ -323,14 +337,12 @@
         </w:rPr>
         <w:t>the Neuse River near Clayton, NC</w:t>
       </w:r>
-      <w:ins w:id="1" w:author="John Fay" w:date="2017-12-18T10:12:00Z">
-        <w:r>
-          <w:rPr>
-            <w:sz w:val="24"/>
-          </w:rPr>
-          <w:t xml:space="preserve"> using one of these methods</w:t>
-        </w:r>
-      </w:ins>
+      <w:r>
+        <w:rPr>
+          <w:sz w:val="24"/>
+        </w:rPr>
+        <w:t xml:space="preserve"> using one of these methods</w:t>
+      </w:r>
     </w:p>
     <w:p>
       <w:pPr>
@@ -371,55 +383,55 @@
         <w:rPr>
           <w:sz w:val="24"/>
         </w:rPr>
+        <w:t xml:space="preserve">USGS NWIS </w:t>
+      </w:r>
+      <w:r>
+        <w:rPr>
+          <w:sz w:val="24"/>
+        </w:rPr>
+        <w:sym w:font="Wingdings" w:char="F0E0"/>
+      </w:r>
+      <w:r>
+        <w:rPr>
+          <w:sz w:val="24"/>
+        </w:rPr>
+        <w:t xml:space="preserve"> select NC, Daily Data, Discharge, search for “</w:t>
+      </w:r>
+      <w:r>
+        <w:rPr>
+          <w:sz w:val="24"/>
+        </w:rPr>
+        <w:t>Clayton</w:t>
+      </w:r>
+      <w:r>
+        <w:rPr>
+          <w:sz w:val="24"/>
+        </w:rPr>
+        <w:t>”</w:t>
+      </w:r>
+      <w:r>
+        <w:rPr>
+          <w:sz w:val="24"/>
+        </w:rPr>
+        <w:t xml:space="preserve"> or the Site Number (02087500)</w:t>
+      </w:r>
+    </w:p>
+    <w:p>
+      <w:pPr>
+        <w:pStyle w:val="ListParagraph"/>
+        <w:numPr>
+          <w:ilvl w:val="1"/>
+          <w:numId w:val="1"/>
+        </w:numPr>
+        <w:rPr>
+          <w:sz w:val="24"/>
+        </w:rPr>
+      </w:pPr>
+      <w:r>
+        <w:rPr>
+          <w:sz w:val="24"/>
+        </w:rPr>
         <w:lastRenderedPageBreak/>
-        <w:t xml:space="preserve">USGS NWIS </w:t>
-      </w:r>
-      <w:r>
-        <w:rPr>
-          <w:sz w:val="24"/>
-        </w:rPr>
-        <w:sym w:font="Wingdings" w:char="F0E0"/>
-      </w:r>
-      <w:r>
-        <w:rPr>
-          <w:sz w:val="24"/>
-        </w:rPr>
-        <w:t xml:space="preserve"> select NC, Daily Data, Discharge, search for “</w:t>
-      </w:r>
-      <w:r>
-        <w:rPr>
-          <w:sz w:val="24"/>
-        </w:rPr>
-        <w:t>Clayton</w:t>
-      </w:r>
-      <w:r>
-        <w:rPr>
-          <w:sz w:val="24"/>
-        </w:rPr>
-        <w:t>”</w:t>
-      </w:r>
-      <w:r>
-        <w:rPr>
-          <w:sz w:val="24"/>
-        </w:rPr>
-        <w:t xml:space="preserve"> or the Site Number (02087500)</w:t>
-      </w:r>
-    </w:p>
-    <w:p>
-      <w:pPr>
-        <w:pStyle w:val="ListParagraph"/>
-        <w:numPr>
-          <w:ilvl w:val="1"/>
-          <w:numId w:val="1"/>
-        </w:numPr>
-        <w:rPr>
-          <w:sz w:val="24"/>
-        </w:rPr>
-      </w:pPr>
-      <w:r>
-        <w:rPr>
-          <w:sz w:val="24"/>
-        </w:rPr>
         <w:t xml:space="preserve">Google USGS </w:t>
       </w:r>
       <w:r>
@@ -458,27 +470,7 @@
         <w:rPr>
           <w:sz w:val="24"/>
         </w:rPr>
-        <w:t xml:space="preserve"> daily discharge data from </w:t>
-      </w:r>
-      <w:commentRangeStart w:id="2"/>
-      <w:r>
-        <w:rPr>
-          <w:sz w:val="24"/>
-        </w:rPr>
-        <w:t xml:space="preserve">10-01-1930 </w:t>
-      </w:r>
-      <w:commentRangeEnd w:id="2"/>
-      <w:r>
-        <w:rPr>
-          <w:rStyle w:val="CommentReference"/>
-        </w:rPr>
-        <w:commentReference w:id="2"/>
-      </w:r>
-      <w:r>
-        <w:rPr>
-          <w:sz w:val="24"/>
-        </w:rPr>
-        <w:t>to 9-30-2017</w:t>
+        <w:t xml:space="preserve"> daily discharge data from 10-01-1930 to 9-30-2017</w:t>
       </w:r>
       <w:r>
         <w:rPr>
@@ -486,6 +478,12 @@
         </w:rPr>
         <w:t xml:space="preserve"> (October to September is the Water Year)</w:t>
       </w:r>
+      <w:r>
+        <w:rPr>
+          <w:sz w:val="24"/>
+        </w:rPr>
+        <w:t>.</w:t>
+      </w:r>
     </w:p>
     <w:p>
       <w:pPr>
@@ -502,6 +500,241 @@
         <w:rPr>
           <w:sz w:val="24"/>
         </w:rPr>
+        <w:t>Notice that if you are simply looking at Current / Historical Observations the data are only listed as beginning in 1985. The definition of “Current / Historical Observations” varies between sites. Instead, select “SUMMARY OF ALL AVAILABLE DATA” and you will see daily discharge data are available back until 1927.</w:t>
+      </w:r>
+    </w:p>
+    <w:p>
+      <w:pPr>
+        <w:pStyle w:val="ListParagraph"/>
+        <w:ind w:left="1440"/>
+        <w:rPr>
+          <w:noProof/>
+        </w:rPr>
+      </w:pPr>
+    </w:p>
+    <w:p>
+      <w:pPr>
+        <w:pStyle w:val="ListParagraph"/>
+        <w:ind w:left="0"/>
+        <w:rPr>
+          <w:sz w:val="24"/>
+        </w:rPr>
+      </w:pPr>
+      <w:r>
+        <w:rPr>
+          <w:noProof/>
+        </w:rPr>
+        <mc:AlternateContent>
+          <mc:Choice Requires="wps">
+            <w:drawing>
+              <wp:anchor distT="0" distB="0" distL="114300" distR="114300" simplePos="0" relativeHeight="251662336" behindDoc="0" locked="0" layoutInCell="1" allowOverlap="1" wp14:anchorId="2D96E648" wp14:editId="3CC3DAE2">
+                <wp:simplePos x="0" y="0"/>
+                <wp:positionH relativeFrom="column">
+                  <wp:posOffset>2463377</wp:posOffset>
+                </wp:positionH>
+                <wp:positionV relativeFrom="paragraph">
+                  <wp:posOffset>2603289</wp:posOffset>
+                </wp:positionV>
+                <wp:extent cx="2827866" cy="431800"/>
+                <wp:effectExtent l="19050" t="19050" r="10795" b="25400"/>
+                <wp:wrapNone/>
+                <wp:docPr id="8" name="Oval 8"/>
+                <wp:cNvGraphicFramePr/>
+                <a:graphic xmlns:a="http://schemas.openxmlformats.org/drawingml/2006/main">
+                  <a:graphicData uri="http://schemas.microsoft.com/office/word/2010/wordprocessingShape">
+                    <wps:wsp>
+                      <wps:cNvSpPr/>
+                      <wps:spPr>
+                        <a:xfrm>
+                          <a:off x="0" y="0"/>
+                          <a:ext cx="2827866" cy="431800"/>
+                        </a:xfrm>
+                        <a:prstGeom prst="ellipse">
+                          <a:avLst/>
+                        </a:prstGeom>
+                        <a:noFill/>
+                        <a:ln w="28575">
+                          <a:solidFill>
+                            <a:srgbClr val="FF0000"/>
+                          </a:solidFill>
+                        </a:ln>
+                      </wps:spPr>
+                      <wps:style>
+                        <a:lnRef idx="2">
+                          <a:schemeClr val="accent1">
+                            <a:shade val="50000"/>
+                          </a:schemeClr>
+                        </a:lnRef>
+                        <a:fillRef idx="1">
+                          <a:schemeClr val="accent1"/>
+                        </a:fillRef>
+                        <a:effectRef idx="0">
+                          <a:schemeClr val="accent1"/>
+                        </a:effectRef>
+                        <a:fontRef idx="minor">
+                          <a:schemeClr val="lt1"/>
+                        </a:fontRef>
+                      </wps:style>
+                      <wps:bodyPr rot="0" spcFirstLastPara="0" vertOverflow="overflow" horzOverflow="overflow" vert="horz" wrap="square" lIns="91440" tIns="45720" rIns="91440" bIns="45720" numCol="1" spcCol="0" rtlCol="0" fromWordArt="0" anchor="ctr" anchorCtr="0" forceAA="0" compatLnSpc="1">
+                        <a:prstTxWarp prst="textNoShape">
+                          <a:avLst/>
+                        </a:prstTxWarp>
+                        <a:noAutofit/>
+                      </wps:bodyPr>
+                    </wps:wsp>
+                  </a:graphicData>
+                </a:graphic>
+              </wp:anchor>
+            </w:drawing>
+          </mc:Choice>
+          <mc:Fallback>
+            <w:pict>
+              <v:oval w14:anchorId="02D8264A" id="Oval 8" o:spid="_x0000_s1026" style="position:absolute;margin-left:193.95pt;margin-top:205pt;width:222.65pt;height:34pt;z-index:251662336;visibility:visible;mso-wrap-style:square;mso-wrap-distance-left:9pt;mso-wrap-distance-top:0;mso-wrap-distance-right:9pt;mso-wrap-distance-bottom:0;mso-position-horizontal:absolute;mso-position-horizontal-relative:text;mso-position-vertical:absolute;mso-position-vertical-relative:text;v-text-anchor:middle" o:gfxdata="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" filled="f" strokecolor="red" strokeweight="2.25pt">
+                <v:stroke joinstyle="miter"/>
+              </v:oval>
+            </w:pict>
+          </mc:Fallback>
+        </mc:AlternateContent>
+      </w:r>
+      <w:r>
+        <w:rPr>
+          <w:noProof/>
+        </w:rPr>
+        <mc:AlternateContent>
+          <mc:Choice Requires="wps">
+            <w:drawing>
+              <wp:anchor distT="0" distB="0" distL="114300" distR="114300" simplePos="0" relativeHeight="251660288" behindDoc="0" locked="0" layoutInCell="1" allowOverlap="1" wp14:anchorId="6A65DDF9" wp14:editId="0BF9A31A">
+                <wp:simplePos x="0" y="0"/>
+                <wp:positionH relativeFrom="column">
+                  <wp:posOffset>2657898</wp:posOffset>
+                </wp:positionH>
+                <wp:positionV relativeFrom="paragraph">
+                  <wp:posOffset>78105</wp:posOffset>
+                </wp:positionV>
+                <wp:extent cx="2827866" cy="431800"/>
+                <wp:effectExtent l="19050" t="19050" r="10795" b="25400"/>
+                <wp:wrapNone/>
+                <wp:docPr id="7" name="Oval 7"/>
+                <wp:cNvGraphicFramePr/>
+                <a:graphic xmlns:a="http://schemas.openxmlformats.org/drawingml/2006/main">
+                  <a:graphicData uri="http://schemas.microsoft.com/office/word/2010/wordprocessingShape">
+                    <wps:wsp>
+                      <wps:cNvSpPr/>
+                      <wps:spPr>
+                        <a:xfrm>
+                          <a:off x="0" y="0"/>
+                          <a:ext cx="2827866" cy="431800"/>
+                        </a:xfrm>
+                        <a:prstGeom prst="ellipse">
+                          <a:avLst/>
+                        </a:prstGeom>
+                        <a:noFill/>
+                        <a:ln w="28575">
+                          <a:solidFill>
+                            <a:srgbClr val="FF0000"/>
+                          </a:solidFill>
+                        </a:ln>
+                      </wps:spPr>
+                      <wps:style>
+                        <a:lnRef idx="2">
+                          <a:schemeClr val="accent1">
+                            <a:shade val="50000"/>
+                          </a:schemeClr>
+                        </a:lnRef>
+                        <a:fillRef idx="1">
+                          <a:schemeClr val="accent1"/>
+                        </a:fillRef>
+                        <a:effectRef idx="0">
+                          <a:schemeClr val="accent1"/>
+                        </a:effectRef>
+                        <a:fontRef idx="minor">
+                          <a:schemeClr val="lt1"/>
+                        </a:fontRef>
+                      </wps:style>
+                      <wps:bodyPr rot="0" spcFirstLastPara="0" vertOverflow="overflow" horzOverflow="overflow" vert="horz" wrap="square" lIns="91440" tIns="45720" rIns="91440" bIns="45720" numCol="1" spcCol="0" rtlCol="0" fromWordArt="0" anchor="ctr" anchorCtr="0" forceAA="0" compatLnSpc="1">
+                        <a:prstTxWarp prst="textNoShape">
+                          <a:avLst/>
+                        </a:prstTxWarp>
+                        <a:noAutofit/>
+                      </wps:bodyPr>
+                    </wps:wsp>
+                  </a:graphicData>
+                </a:graphic>
+              </wp:anchor>
+            </w:drawing>
+          </mc:Choice>
+          <mc:Fallback>
+            <w:pict>
+              <v:oval w14:anchorId="30F404E1" id="Oval 7" o:spid="_x0000_s1026" style="position:absolute;margin-left:209.3pt;margin-top:6.15pt;width:222.65pt;height:34pt;z-index:251660288;visibility:visible;mso-wrap-style:square;mso-wrap-distance-left:9pt;mso-wrap-distance-top:0;mso-wrap-distance-right:9pt;mso-wrap-distance-bottom:0;mso-position-horizontal:absolute;mso-position-horizontal-relative:text;mso-position-vertical:absolute;mso-position-vertical-relative:text;v-text-anchor:middle" o:gfxdata="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" filled="f" strokecolor="red" strokeweight="2.25pt">
+                <v:stroke joinstyle="miter"/>
+              </v:oval>
+            </w:pict>
+          </mc:Fallback>
+        </mc:AlternateContent>
+      </w:r>
+      <w:r>
+        <w:rPr>
+          <w:noProof/>
+        </w:rPr>
+        <w:drawing>
+          <wp:inline distT="0" distB="0" distL="0" distR="0" wp14:anchorId="3466CA36" wp14:editId="6F5FA031">
+            <wp:extent cx="5672667" cy="4884725"/>
+            <wp:effectExtent l="0" t="0" r="4445" b="0"/>
+            <wp:docPr id="6" name="Picture 6"/>
+            <wp:cNvGraphicFramePr>
+              <a:graphicFrameLocks xmlns:a="http://schemas.openxmlformats.org/drawingml/2006/main" noChangeAspect="1"/>
+            </wp:cNvGraphicFramePr>
+            <a:graphic xmlns:a="http://schemas.openxmlformats.org/drawingml/2006/main">
+              <a:graphicData uri="http://schemas.openxmlformats.org/drawingml/2006/picture">
+                <pic:pic xmlns:pic="http://schemas.openxmlformats.org/drawingml/2006/picture">
+                  <pic:nvPicPr>
+                    <pic:cNvPr id="1" name=""/>
+                    <pic:cNvPicPr/>
+                  </pic:nvPicPr>
+                  <pic:blipFill rotWithShape="1">
+                    <a:blip r:embed="rId11"/>
+                    <a:srcRect t="19863" r="32336" b="10103"/>
+                    <a:stretch/>
+                  </pic:blipFill>
+                  <pic:spPr bwMode="auto">
+                    <a:xfrm>
+                      <a:off x="0" y="0"/>
+                      <a:ext cx="5692482" cy="4901788"/>
+                    </a:xfrm>
+                    <a:prstGeom prst="rect">
+                      <a:avLst/>
+                    </a:prstGeom>
+                    <a:ln>
+                      <a:noFill/>
+                    </a:ln>
+                    <a:extLst>
+                      <a:ext uri="{53640926-AAD7-44D8-BBD7-CCE9431645EC}">
+                        <a14:shadowObscured xmlns:a14="http://schemas.microsoft.com/office/drawing/2010/main"/>
+                      </a:ext>
+                    </a:extLst>
+                  </pic:spPr>
+                </pic:pic>
+              </a:graphicData>
+            </a:graphic>
+          </wp:inline>
+        </w:drawing>
+      </w:r>
+    </w:p>
+    <w:p>
+      <w:pPr>
+        <w:pStyle w:val="ListParagraph"/>
+        <w:numPr>
+          <w:ilvl w:val="1"/>
+          <w:numId w:val="9"/>
+        </w:numPr>
+        <w:rPr>
+          <w:sz w:val="24"/>
+        </w:rPr>
+      </w:pPr>
+      <w:r>
+        <w:rPr>
+          <w:sz w:val="24"/>
+        </w:rPr>
         <w:t>Select parameter of interest</w:t>
       </w:r>
       <w:r>
@@ -555,17 +788,18 @@
           <w:sz w:val="24"/>
         </w:rPr>
       </w:pPr>
-      <w:ins w:id="3" w:author="John Fay" w:date="2017-12-18T10:18:00Z">
+      <w:ins w:id="1" w:author="John Fay" w:date="2017-12-18T10:18:00Z">
         <w:r>
           <w:rPr>
             <w:noProof/>
           </w:rPr>
+          <w:lastRenderedPageBreak/>
           <w:drawing>
             <wp:inline distT="0" distB="0" distL="0" distR="0" wp14:anchorId="2C5D7797" wp14:editId="4CDE13F8">
               <wp:extent cx="5943600" cy="1300480"/>
               <wp:effectExtent l="0" t="0" r="0" b="0"/>
               <wp:docPr id="4" name="Picture 4">
-                <a:hlinkClick xmlns:a="http://schemas.openxmlformats.org/drawingml/2006/main" r:id="rId11"/>
+                <a:hlinkClick xmlns:a="http://schemas.openxmlformats.org/drawingml/2006/main" r:id="rId12"/>
               </wp:docPr>
               <wp:cNvGraphicFramePr>
                 <a:graphicFrameLocks xmlns:a="http://schemas.openxmlformats.org/drawingml/2006/main" noChangeAspect="1"/>
@@ -578,7 +812,7 @@
                       <pic:cNvPicPr/>
                     </pic:nvPicPr>
                     <pic:blipFill>
-                      <a:blip r:embed="rId12"/>
+                      <a:blip r:embed="rId13"/>
                       <a:stretch>
                         <a:fillRect/>
                       </a:stretch>
@@ -607,23 +841,24 @@
           <w:ilvl w:val="0"/>
           <w:numId w:val="9"/>
         </w:numPr>
-        <w:rPr>
-          <w:sz w:val="24"/>
-        </w:rPr>
-      </w:pPr>
-      <w:commentRangeStart w:id="4"/>
+      </w:pPr>
       <w:r>
         <w:rPr>
           <w:sz w:val="24"/>
         </w:rPr>
         <w:t>Notice the metadata provided</w:t>
       </w:r>
-      <w:commentRangeEnd w:id="4"/>
-      <w:r>
-        <w:rPr>
-          <w:rStyle w:val="CommentReference"/>
-        </w:rPr>
-        <w:commentReference w:id="4"/>
+    </w:p>
+    <w:p>
+      <w:pPr>
+        <w:pStyle w:val="ListParagraph"/>
+        <w:numPr>
+          <w:ilvl w:val="1"/>
+          <w:numId w:val="9"/>
+        </w:numPr>
+      </w:pPr>
+      <w:r>
+        <w:t>Ask students about structure of the product. Metadata lines start with #, actual data are in columns with headers in line XX, followed by a line indicating data types, and then the actual data.  (Another issue will be that Excel will treat the field names as integers and dates as strings…)</w:t>
       </w:r>
     </w:p>
     <w:p>
@@ -645,19 +880,155 @@
           <w:sz w:val="24"/>
         </w:rPr>
       </w:pPr>
-      <w:commentRangeStart w:id="5"/>
-      <w:r>
-        <w:rPr>
-          <w:sz w:val="24"/>
-        </w:rPr>
-        <w:t>Notice the URL. Certain parameters in that link can be changed to download other data. For example, change the site_no to: 02089000. What data appeared on the website?</w:t>
-      </w:r>
-      <w:commentRangeEnd w:id="5"/>
-      <w:r>
-        <w:rPr>
-          <w:rStyle w:val="CommentReference"/>
-        </w:rPr>
-        <w:commentReference w:id="5"/>
+      <w:r>
+        <w:rPr>
+          <w:sz w:val="24"/>
+        </w:rPr>
+        <w:t>Open up excel</w:t>
+      </w:r>
+    </w:p>
+    <w:p>
+      <w:pPr>
+        <w:pStyle w:val="ListParagraph"/>
+        <w:numPr>
+          <w:ilvl w:val="1"/>
+          <w:numId w:val="9"/>
+        </w:numPr>
+        <w:rPr>
+          <w:sz w:val="24"/>
+        </w:rPr>
+      </w:pPr>
+      <w:r>
+        <w:rPr>
+          <w:sz w:val="24"/>
+        </w:rPr>
+        <w:t>Walk through terminology</w:t>
+      </w:r>
+    </w:p>
+    <w:p>
+      <w:pPr>
+        <w:pStyle w:val="ListParagraph"/>
+        <w:numPr>
+          <w:ilvl w:val="2"/>
+          <w:numId w:val="9"/>
+        </w:numPr>
+        <w:rPr>
+          <w:sz w:val="24"/>
+        </w:rPr>
+      </w:pPr>
+      <w:r>
+        <w:rPr>
+          <w:sz w:val="24"/>
+        </w:rPr>
+        <w:t>Workbook</w:t>
+      </w:r>
+    </w:p>
+    <w:p>
+      <w:pPr>
+        <w:pStyle w:val="ListParagraph"/>
+        <w:numPr>
+          <w:ilvl w:val="2"/>
+          <w:numId w:val="9"/>
+        </w:numPr>
+        <w:rPr>
+          <w:sz w:val="24"/>
+        </w:rPr>
+      </w:pPr>
+      <w:r>
+        <w:rPr>
+          <w:sz w:val="24"/>
+        </w:rPr>
+        <w:t>Worksheet</w:t>
+      </w:r>
+    </w:p>
+    <w:p>
+      <w:pPr>
+        <w:pStyle w:val="ListParagraph"/>
+        <w:numPr>
+          <w:ilvl w:val="2"/>
+          <w:numId w:val="9"/>
+        </w:numPr>
+        <w:rPr>
+          <w:sz w:val="24"/>
+        </w:rPr>
+      </w:pPr>
+      <w:r>
+        <w:rPr>
+          <w:sz w:val="24"/>
+        </w:rPr>
+        <w:t>Row</w:t>
+      </w:r>
+    </w:p>
+    <w:p>
+      <w:pPr>
+        <w:pStyle w:val="ListParagraph"/>
+        <w:numPr>
+          <w:ilvl w:val="2"/>
+          <w:numId w:val="9"/>
+        </w:numPr>
+        <w:rPr>
+          <w:sz w:val="24"/>
+        </w:rPr>
+      </w:pPr>
+      <w:r>
+        <w:rPr>
+          <w:sz w:val="24"/>
+        </w:rPr>
+        <w:t>Column</w:t>
+      </w:r>
+    </w:p>
+    <w:p>
+      <w:pPr>
+        <w:pStyle w:val="ListParagraph"/>
+        <w:numPr>
+          <w:ilvl w:val="2"/>
+          <w:numId w:val="9"/>
+        </w:numPr>
+        <w:rPr>
+          <w:sz w:val="24"/>
+        </w:rPr>
+      </w:pPr>
+      <w:r>
+        <w:rPr>
+          <w:sz w:val="24"/>
+        </w:rPr>
+        <w:t>Cell</w:t>
+      </w:r>
+    </w:p>
+    <w:p>
+      <w:pPr>
+        <w:pStyle w:val="ListParagraph"/>
+        <w:numPr>
+          <w:ilvl w:val="2"/>
+          <w:numId w:val="9"/>
+        </w:numPr>
+        <w:rPr>
+          <w:sz w:val="24"/>
+        </w:rPr>
+      </w:pPr>
+      <w:r>
+        <w:rPr>
+          <w:sz w:val="24"/>
+        </w:rPr>
+        <w:t>Data Types</w:t>
+      </w:r>
+    </w:p>
+    <w:p>
+      <w:pPr>
+        <w:pStyle w:val="ListParagraph"/>
+        <w:numPr>
+          <w:ilvl w:val="2"/>
+          <w:numId w:val="9"/>
+        </w:numPr>
+        <w:rPr>
+          <w:sz w:val="24"/>
+        </w:rPr>
+      </w:pPr>
+      <w:r>
+        <w:rPr>
+          <w:sz w:val="24"/>
+        </w:rPr>
+        <w:t>Menu options</w:t>
       </w:r>
     </w:p>
     <w:p>
@@ -683,6 +1054,32 @@
         <w:rPr>
           <w:sz w:val="24"/>
         </w:rPr>
+        <w:t>Excel has a number of tricks for accomplishing the same task. Here we are going to move data from the website into excel using two methods. Our end goal is to get the desired data into columns.</w:t>
+      </w:r>
+    </w:p>
+    <w:p>
+      <w:pPr>
+        <w:pStyle w:val="ListParagraph"/>
+        <w:rPr>
+          <w:sz w:val="24"/>
+        </w:rPr>
+      </w:pPr>
+    </w:p>
+    <w:p>
+      <w:pPr>
+        <w:pStyle w:val="ListParagraph"/>
+        <w:numPr>
+          <w:ilvl w:val="0"/>
+          <w:numId w:val="9"/>
+        </w:numPr>
+        <w:rPr>
+          <w:sz w:val="24"/>
+        </w:rPr>
+      </w:pPr>
+      <w:r>
+        <w:rPr>
+          <w:sz w:val="24"/>
+        </w:rPr>
         <w:t xml:space="preserve">Copy and paste </w:t>
       </w:r>
       <w:r>
@@ -698,12 +1095,6 @@
         </w:rPr>
         <w:t>the data into excel</w:t>
       </w:r>
-      <w:r>
-        <w:rPr>
-          <w:rStyle w:val="CommentReference"/>
-        </w:rPr>
-        <w:commentReference w:id="6"/>
-      </w:r>
     </w:p>
     <w:p>
       <w:pPr>
@@ -729,7 +1120,7 @@
         </w:rPr>
         <w:t>CTRL+SHIFT+END</w:t>
       </w:r>
-      <w:ins w:id="7" w:author="John Fay" w:date="2017-12-18T10:25:00Z">
+      <w:ins w:id="2" w:author="John Fay" w:date="2017-12-18T10:25:00Z">
         <w:r>
           <w:rPr>
             <w:sz w:val="24"/>
@@ -741,6 +1132,15 @@
     <w:p>
       <w:pPr>
         <w:pStyle w:val="ListParagraph"/>
+        <w:ind w:left="1440"/>
+        <w:rPr>
+          <w:sz w:val="24"/>
+        </w:rPr>
+      </w:pPr>
+    </w:p>
+    <w:p>
+      <w:pPr>
+        <w:pStyle w:val="ListParagraph"/>
         <w:numPr>
           <w:ilvl w:val="1"/>
           <w:numId w:val="9"/>
@@ -753,13 +1153,62 @@
         <w:rPr>
           <w:sz w:val="24"/>
         </w:rPr>
-        <w:t xml:space="preserve">In Excel </w:t>
-      </w:r>
-      <w:r>
-        <w:rPr>
-          <w:sz w:val="24"/>
-        </w:rPr>
-        <w:t>Right click, paste special, text</w:t>
+        <w:t>Paste (</w:t>
+      </w:r>
+      <w:r>
+        <w:rPr>
+          <w:sz w:val="24"/>
+          <w:highlight w:val="yellow"/>
+        </w:rPr>
+        <w:t>CTRL+V</w:t>
+      </w:r>
+      <w:r>
+        <w:rPr>
+          <w:sz w:val="24"/>
+        </w:rPr>
+        <w:t>)</w:t>
+      </w:r>
+      <w:r>
+        <w:rPr>
+          <w:sz w:val="24"/>
+        </w:rPr>
+        <w:t xml:space="preserve"> </w:t>
+      </w:r>
+      <w:r>
+        <w:rPr>
+          <w:sz w:val="24"/>
+        </w:rPr>
+        <w:sym w:font="Wingdings" w:char="F0E0"/>
+      </w:r>
+      <w:r>
+        <w:rPr>
+          <w:sz w:val="24"/>
+        </w:rPr>
+        <w:t xml:space="preserve"> </w:t>
+      </w:r>
+      <w:r>
+        <w:rPr>
+          <w:sz w:val="24"/>
+        </w:rPr>
+        <w:t xml:space="preserve">Notice the data are </w:t>
+      </w:r>
+      <w:r>
+        <w:rPr>
+          <w:sz w:val="24"/>
+        </w:rPr>
+        <w:t>lumped into</w:t>
+      </w:r>
+      <w:r>
+        <w:rPr>
+          <w:sz w:val="24"/>
+        </w:rPr>
+        <w:t xml:space="preserve"> a single column</w:t>
+      </w:r>
+      <w:r>
+        <w:rPr>
+          <w:sz w:val="24"/>
+        </w:rPr>
+        <w:t>. There are two ways to address this problem.</w:t>
       </w:r>
     </w:p>
     <w:p>
@@ -777,28 +1226,36 @@
         <w:rPr>
           <w:sz w:val="24"/>
         </w:rPr>
-        <w:t>Notice the data are in different columns</w:t>
-      </w:r>
-    </w:p>
-    <w:p>
-      <w:pPr>
-        <w:ind w:left="720"/>
-        <w:rPr>
-          <w:sz w:val="24"/>
-        </w:rPr>
-      </w:pPr>
-      <w:r>
-        <w:rPr>
-          <w:sz w:val="24"/>
-        </w:rPr>
-        <w:t>OR…</w:t>
-      </w:r>
-    </w:p>
-    <w:p>
-      <w:pPr>
-        <w:pStyle w:val="ListParagraph"/>
-        <w:numPr>
-          <w:ilvl w:val="1"/>
+        <w:t xml:space="preserve">Highlight the column (click on first row where data starts and press </w:t>
+      </w:r>
+      <w:proofErr w:type="spellStart"/>
+      <w:r>
+        <w:rPr>
+          <w:sz w:val="24"/>
+          <w:highlight w:val="yellow"/>
+        </w:rPr>
+        <w:t>CTRL+SHIFT+Down</w:t>
+      </w:r>
+      <w:proofErr w:type="spellEnd"/>
+      <w:r>
+        <w:rPr>
+          <w:sz w:val="24"/>
+          <w:highlight w:val="yellow"/>
+        </w:rPr>
+        <w:t xml:space="preserve"> Arrow</w:t>
+      </w:r>
+      <w:r>
+        <w:rPr>
+          <w:sz w:val="24"/>
+        </w:rPr>
+        <w:t>)</w:t>
+      </w:r>
+    </w:p>
+    <w:p>
+      <w:pPr>
+        <w:pStyle w:val="ListParagraph"/>
+        <w:numPr>
+          <w:ilvl w:val="3"/>
           <w:numId w:val="9"/>
         </w:numPr>
         <w:rPr>
@@ -809,7 +1266,102 @@
         <w:rPr>
           <w:sz w:val="24"/>
         </w:rPr>
-        <w:t>Paste (CTRL+V)</w:t>
+        <w:t xml:space="preserve">In </w:t>
+      </w:r>
+      <w:r>
+        <w:rPr>
+          <w:sz w:val="24"/>
+          <w:highlight w:val="yellow"/>
+        </w:rPr>
+        <w:t xml:space="preserve">menu </w:t>
+      </w:r>
+      <w:r>
+        <w:rPr>
+          <w:sz w:val="24"/>
+          <w:highlight w:val="yellow"/>
+        </w:rPr>
+        <w:sym w:font="Wingdings" w:char="F0E0"/>
+      </w:r>
+      <w:r>
+        <w:rPr>
+          <w:sz w:val="24"/>
+          <w:highlight w:val="yellow"/>
+        </w:rPr>
+        <w:t xml:space="preserve"> Data</w:t>
+      </w:r>
+      <w:r>
+        <w:rPr>
+          <w:sz w:val="24"/>
+          <w:highlight w:val="yellow"/>
+        </w:rPr>
+        <w:sym w:font="Wingdings" w:char="F0E0"/>
+      </w:r>
+      <w:r>
+        <w:rPr>
+          <w:sz w:val="24"/>
+          <w:highlight w:val="yellow"/>
+        </w:rPr>
+        <w:t>Text to Columns</w:t>
+      </w:r>
+      <w:r>
+        <w:rPr>
+          <w:sz w:val="24"/>
+          <w:highlight w:val="yellow"/>
+        </w:rPr>
+        <w:sym w:font="Wingdings" w:char="F0E0"/>
+      </w:r>
+      <w:r>
+        <w:rPr>
+          <w:sz w:val="24"/>
+          <w:highlight w:val="yellow"/>
+        </w:rPr>
+        <w:t>Delimited</w:t>
+      </w:r>
+      <w:r>
+        <w:rPr>
+          <w:sz w:val="24"/>
+          <w:highlight w:val="yellow"/>
+        </w:rPr>
+        <w:sym w:font="Wingdings" w:char="F0E0"/>
+      </w:r>
+      <w:r>
+        <w:rPr>
+          <w:sz w:val="24"/>
+          <w:highlight w:val="yellow"/>
+        </w:rPr>
+        <w:t>Space</w:t>
+      </w:r>
+      <w:r>
+        <w:rPr>
+          <w:sz w:val="24"/>
+          <w:highlight w:val="yellow"/>
+        </w:rPr>
+        <w:sym w:font="Wingdings" w:char="F0E0"/>
+      </w:r>
+      <w:r>
+        <w:rPr>
+          <w:sz w:val="24"/>
+          <w:highlight w:val="yellow"/>
+        </w:rPr>
+        <w:t>Finish</w:t>
+      </w:r>
+    </w:p>
+    <w:p>
+      <w:pPr>
+        <w:pStyle w:val="ListParagraph"/>
+        <w:numPr>
+          <w:ilvl w:val="4"/>
+          <w:numId w:val="9"/>
+        </w:numPr>
+        <w:rPr>
+          <w:sz w:val="24"/>
+        </w:rPr>
+      </w:pPr>
+      <w:r>
+        <w:rPr>
+          <w:sz w:val="24"/>
+        </w:rPr>
+        <w:t>Notice the data are in columns now, but the column headers don’t match the data fields until 2004 when minimum and maximum discharge were collected. Need to be careful for these types of errors using this method. I recommend the previous method.</w:t>
       </w:r>
     </w:p>
     <w:p>
@@ -827,7 +1379,71 @@
         <w:rPr>
           <w:sz w:val="24"/>
         </w:rPr>
-        <w:t>Notice the data are in a single column</w:t>
+        <w:lastRenderedPageBreak/>
+        <w:t xml:space="preserve">Let’s delete this version and try pasting in the data using another method </w:t>
+      </w:r>
+      <w:r>
+        <w:rPr>
+          <w:sz w:val="24"/>
+        </w:rPr>
+        <w:t>(highlight column letters, Right Click, Delete)</w:t>
+      </w:r>
+    </w:p>
+    <w:p>
+      <w:pPr>
+        <w:pStyle w:val="ListParagraph"/>
+        <w:ind w:left="1440"/>
+        <w:rPr>
+          <w:sz w:val="24"/>
+        </w:rPr>
+      </w:pPr>
+    </w:p>
+    <w:p>
+      <w:pPr>
+        <w:pStyle w:val="ListParagraph"/>
+        <w:ind w:left="1440"/>
+        <w:rPr>
+          <w:sz w:val="24"/>
+        </w:rPr>
+      </w:pPr>
+      <w:r>
+        <w:rPr>
+          <w:sz w:val="24"/>
+        </w:rPr>
+        <w:t>OR</w:t>
+      </w:r>
+    </w:p>
+    <w:p>
+      <w:pPr>
+        <w:pStyle w:val="ListParagraph"/>
+        <w:ind w:left="1440"/>
+        <w:rPr>
+          <w:sz w:val="24"/>
+        </w:rPr>
+      </w:pPr>
+    </w:p>
+    <w:p>
+      <w:pPr>
+        <w:pStyle w:val="ListParagraph"/>
+        <w:numPr>
+          <w:ilvl w:val="1"/>
+          <w:numId w:val="9"/>
+        </w:numPr>
+        <w:rPr>
+          <w:sz w:val="24"/>
+        </w:rPr>
+      </w:pPr>
+      <w:r>
+        <w:rPr>
+          <w:sz w:val="24"/>
+        </w:rPr>
+        <w:t xml:space="preserve">In Excel </w:t>
+      </w:r>
+      <w:r>
+        <w:rPr>
+          <w:sz w:val="24"/>
+        </w:rPr>
+        <w:t>Right click, paste special, text</w:t>
       </w:r>
     </w:p>
     <w:p>
@@ -845,27 +1461,23 @@
         <w:rPr>
           <w:sz w:val="24"/>
         </w:rPr>
-        <w:t xml:space="preserve">Highlight the column (click on first row where data starts and press </w:t>
-      </w:r>
-      <w:r>
-        <w:rPr>
-          <w:sz w:val="24"/>
-          <w:highlight w:val="yellow"/>
-        </w:rPr>
-        <w:t>CTRL+SHIFT+Down Arrow</w:t>
-      </w:r>
-      <w:r>
-        <w:rPr>
-          <w:sz w:val="24"/>
-        </w:rPr>
-        <w:t>)</w:t>
-      </w:r>
-    </w:p>
-    <w:p>
-      <w:pPr>
-        <w:pStyle w:val="ListParagraph"/>
-        <w:numPr>
-          <w:ilvl w:val="3"/>
+        <w:t>Notice the data are in different columns</w:t>
+      </w:r>
+    </w:p>
+    <w:p>
+      <w:pPr>
+        <w:pStyle w:val="ListParagraph"/>
+        <w:ind w:left="2160"/>
+        <w:rPr>
+          <w:sz w:val="24"/>
+        </w:rPr>
+      </w:pPr>
+    </w:p>
+    <w:p>
+      <w:pPr>
+        <w:pStyle w:val="ListParagraph"/>
+        <w:numPr>
+          <w:ilvl w:val="1"/>
           <w:numId w:val="9"/>
         </w:numPr>
         <w:rPr>
@@ -876,102 +1488,19 @@
         <w:rPr>
           <w:sz w:val="24"/>
         </w:rPr>
-        <w:t xml:space="preserve">In </w:t>
-      </w:r>
-      <w:r>
-        <w:rPr>
-          <w:sz w:val="24"/>
-          <w:highlight w:val="yellow"/>
-        </w:rPr>
-        <w:t xml:space="preserve">menu </w:t>
-      </w:r>
-      <w:r>
-        <w:rPr>
-          <w:sz w:val="24"/>
-          <w:highlight w:val="yellow"/>
-        </w:rPr>
-        <w:sym w:font="Wingdings" w:char="F0E0"/>
-      </w:r>
-      <w:r>
-        <w:rPr>
-          <w:sz w:val="24"/>
-          <w:highlight w:val="yellow"/>
-        </w:rPr>
-        <w:t xml:space="preserve"> Data</w:t>
-      </w:r>
-      <w:r>
-        <w:rPr>
-          <w:sz w:val="24"/>
-          <w:highlight w:val="yellow"/>
-        </w:rPr>
-        <w:sym w:font="Wingdings" w:char="F0E0"/>
-      </w:r>
-      <w:r>
-        <w:rPr>
-          <w:sz w:val="24"/>
-          <w:highlight w:val="yellow"/>
-        </w:rPr>
-        <w:t>Text to Columns</w:t>
-      </w:r>
-      <w:r>
-        <w:rPr>
-          <w:sz w:val="24"/>
-          <w:highlight w:val="yellow"/>
-        </w:rPr>
-        <w:sym w:font="Wingdings" w:char="F0E0"/>
-      </w:r>
-      <w:r>
-        <w:rPr>
-          <w:sz w:val="24"/>
-          <w:highlight w:val="yellow"/>
-        </w:rPr>
-        <w:t>Delimited</w:t>
-      </w:r>
-      <w:r>
-        <w:rPr>
-          <w:sz w:val="24"/>
-          <w:highlight w:val="yellow"/>
-        </w:rPr>
-        <w:sym w:font="Wingdings" w:char="F0E0"/>
-      </w:r>
-      <w:r>
-        <w:rPr>
-          <w:sz w:val="24"/>
-          <w:highlight w:val="yellow"/>
-        </w:rPr>
-        <w:t>Space</w:t>
-      </w:r>
-      <w:r>
-        <w:rPr>
-          <w:sz w:val="24"/>
-          <w:highlight w:val="yellow"/>
-        </w:rPr>
-        <w:sym w:font="Wingdings" w:char="F0E0"/>
-      </w:r>
-      <w:r>
-        <w:rPr>
-          <w:sz w:val="24"/>
-          <w:highlight w:val="yellow"/>
-        </w:rPr>
-        <w:t>Finish</w:t>
-      </w:r>
-    </w:p>
-    <w:p>
-      <w:pPr>
-        <w:pStyle w:val="ListParagraph"/>
-        <w:numPr>
-          <w:ilvl w:val="4"/>
-          <w:numId w:val="9"/>
-        </w:numPr>
-        <w:rPr>
-          <w:sz w:val="24"/>
-        </w:rPr>
-      </w:pPr>
-      <w:r>
-        <w:rPr>
-          <w:sz w:val="24"/>
-        </w:rPr>
-        <w:t>Notice the data are in columns now, but the column headers don’t match the data fields until 2004 when minimum and maximum discharge were collected. Need to be careful for these types of errors using this method. I recommend the previous method.</w:t>
+        <w:t xml:space="preserve">Name this </w:t>
+      </w:r>
+      <w:r>
+        <w:rPr>
+          <w:sz w:val="24"/>
+        </w:rPr>
+        <w:t>worksheet</w:t>
+      </w:r>
+      <w:r>
+        <w:rPr>
+          <w:sz w:val="24"/>
+        </w:rPr>
+        <w:t xml:space="preserve"> “Raw”</w:t>
       </w:r>
     </w:p>
     <w:p>
@@ -989,37 +1518,72 @@
         <w:rPr>
           <w:sz w:val="24"/>
         </w:rPr>
-        <w:t xml:space="preserve">Delete </w:t>
-      </w:r>
-      <w:commentRangeStart w:id="8"/>
-      <w:r>
-        <w:rPr>
-          <w:sz w:val="24"/>
-        </w:rPr>
-        <w:t xml:space="preserve">this one </w:t>
-      </w:r>
-      <w:commentRangeEnd w:id="8"/>
+        <w:t xml:space="preserve">Double click </w:t>
+      </w:r>
+      <w:r>
+        <w:rPr>
+          <w:sz w:val="24"/>
+        </w:rPr>
+        <w:t>the worksheet tab</w:t>
+      </w:r>
+      <w:r>
+        <w:rPr>
+          <w:sz w:val="24"/>
+        </w:rPr>
+        <w:t xml:space="preserve"> and type in “Raw”</w:t>
+      </w:r>
+    </w:p>
+    <w:p>
+      <w:pPr>
+        <w:pStyle w:val="ListParagraph"/>
+        <w:numPr>
+          <w:ilvl w:val="1"/>
+          <w:numId w:val="9"/>
+        </w:numPr>
+        <w:rPr>
+          <w:sz w:val="24"/>
+        </w:rPr>
+      </w:pPr>
+      <w:r>
+        <w:rPr>
+          <w:sz w:val="24"/>
+        </w:rPr>
+        <w:t>Save spreadsheet</w:t>
+      </w:r>
+    </w:p>
+    <w:p>
+      <w:pPr>
+        <w:ind w:left="1080"/>
+        <w:rPr>
+          <w:sz w:val="24"/>
+        </w:rPr>
+      </w:pPr>
+    </w:p>
+    <w:p>
+      <w:pPr>
+        <w:pStyle w:val="ListParagraph"/>
+        <w:numPr>
+          <w:ilvl w:val="0"/>
+          <w:numId w:val="9"/>
+        </w:numPr>
+        <w:rPr>
+          <w:sz w:val="24"/>
+        </w:rPr>
+      </w:pPr>
+      <w:commentRangeStart w:id="3"/>
+      <w:r>
+        <w:rPr>
+          <w:sz w:val="24"/>
+        </w:rPr>
+        <w:t>There is another way to directly import data into excel without copy and paste.</w:t>
+      </w:r>
+      <w:commentRangeEnd w:id="3"/>
       <w:r>
         <w:rPr>
           <w:rStyle w:val="CommentReference"/>
         </w:rPr>
-        <w:commentReference w:id="8"/>
-      </w:r>
-      <w:r>
-        <w:rPr>
-          <w:sz w:val="24"/>
-        </w:rPr>
-        <w:t>(highlight column letters, Right Click, Delete)</w:t>
-      </w:r>
-    </w:p>
-    <w:p>
-      <w:pPr>
-        <w:pStyle w:val="ListParagraph"/>
-        <w:ind w:left="2160"/>
-        <w:rPr>
-          <w:sz w:val="24"/>
-        </w:rPr>
-      </w:pPr>
+        <w:commentReference w:id="3"/>
+      </w:r>
     </w:p>
     <w:p>
       <w:pPr>
@@ -1033,95 +1597,56 @@
         </w:rPr>
       </w:pPr>
       <w:r>
-        <w:rPr>
-          <w:sz w:val="24"/>
-        </w:rPr>
-        <w:lastRenderedPageBreak/>
-        <w:t xml:space="preserve">Name this </w:t>
-      </w:r>
-      <w:commentRangeStart w:id="9"/>
-      <w:r>
-        <w:rPr>
-          <w:sz w:val="24"/>
-        </w:rPr>
-        <w:t xml:space="preserve">tab </w:t>
-      </w:r>
-      <w:commentRangeEnd w:id="9"/>
-      <w:r>
-        <w:rPr>
-          <w:rStyle w:val="CommentReference"/>
-        </w:rPr>
-        <w:commentReference w:id="9"/>
-      </w:r>
-      <w:r>
-        <w:rPr>
-          <w:sz w:val="24"/>
-        </w:rPr>
-        <w:t>“Raw”</w:t>
-      </w:r>
-    </w:p>
-    <w:p>
-      <w:pPr>
-        <w:pStyle w:val="ListParagraph"/>
-        <w:numPr>
-          <w:ilvl w:val="2"/>
+        <w:t>Data</w:t>
+      </w:r>
+      <w:r>
+        <w:sym w:font="Wingdings" w:char="F0E0"/>
+      </w:r>
+      <w:r>
+        <w:t>Get External Data</w:t>
+      </w:r>
+      <w:r>
+        <w:sym w:font="Wingdings" w:char="F0E0"/>
+      </w:r>
+      <w:r>
+        <w:t>From Web</w:t>
+      </w:r>
+      <w:r>
+        <w:sym w:font="Wingdings" w:char="F0E0"/>
+      </w:r>
+      <w:r>
+        <w:t>[Paste the URL]</w:t>
+      </w:r>
+    </w:p>
+    <w:p>
+      <w:pPr>
+        <w:pStyle w:val="ListParagraph"/>
+        <w:numPr>
+          <w:ilvl w:val="1"/>
           <w:numId w:val="9"/>
         </w:numPr>
         <w:rPr>
           <w:sz w:val="24"/>
         </w:rPr>
       </w:pPr>
-      <w:r>
-        <w:rPr>
-          <w:sz w:val="24"/>
-        </w:rPr>
-        <w:t>Double click tab and type in “Raw”</w:t>
-      </w:r>
-    </w:p>
-    <w:p>
-      <w:pPr>
-        <w:pStyle w:val="ListParagraph"/>
-        <w:numPr>
-          <w:ilvl w:val="1"/>
-          <w:numId w:val="9"/>
-        </w:numPr>
-        <w:rPr>
-          <w:sz w:val="24"/>
-        </w:rPr>
-      </w:pPr>
-      <w:r>
-        <w:rPr>
-          <w:sz w:val="24"/>
-        </w:rPr>
-        <w:t>Save spreadsheet</w:t>
-      </w:r>
-    </w:p>
-    <w:p>
-      <w:ins w:id="10" w:author="John Fay" w:date="2017-12-18T10:36:00Z">
+      <w:hyperlink r:id="rId14" w:history="1">
         <w:r>
-          <w:t>* Another approach includes Data</w:t>
+          <w:rPr>
+            <w:rStyle w:val="Hyperlink"/>
+            <w:sz w:val="24"/>
+          </w:rPr>
+          <w:t>https://nwis.waterdata.usgs.gov/nc/nwis/uv/?cb_00060=on&amp;format=rdb&amp;site_no=02087500&amp;period=&amp;begin_date=1930-10-01&amp;end_date=2017-09-30</w:t>
         </w:r>
-      </w:ins>
-      <w:ins w:id="11" w:author="John Fay" w:date="2017-12-18T10:37:00Z">
-        <w:r>
-          <w:sym w:font="Wingdings" w:char="F0E0"/>
-        </w:r>
-        <w:r>
-          <w:t>Get External Data</w:t>
-        </w:r>
-        <w:r>
-          <w:sym w:font="Wingdings" w:char="F0E0"/>
-        </w:r>
-        <w:r>
-          <w:t>From Web</w:t>
-        </w:r>
-        <w:r>
-          <w:sym w:font="Wingdings" w:char="F0E0"/>
-        </w:r>
-        <w:r>
-          <w:t>[Paste the URL]</w:t>
-        </w:r>
-      </w:ins>
+      </w:hyperlink>
+    </w:p>
+    <w:p>
+      <w:pPr>
+        <w:pStyle w:val="ListParagraph"/>
+        <w:ind w:left="1440"/>
+        <w:rPr>
+          <w:sz w:val="24"/>
+        </w:rPr>
+      </w:pPr>
     </w:p>
     <w:p/>
     <w:p>
@@ -1263,7 +1788,21 @@
         <w:t>not</w:t>
       </w:r>
       <w:r>
-        <w:t xml:space="preserve"> change anything in the Raw data tab moving forward.</w:t>
+        <w:t xml:space="preserve"> change anything in the </w:t>
+      </w:r>
+      <w:proofErr w:type="gramStart"/>
+      <w:r>
+        <w:t>Raw</w:t>
+      </w:r>
+      <w:proofErr w:type="gramEnd"/>
+      <w:r>
+        <w:t xml:space="preserve"> </w:t>
+      </w:r>
+      <w:r>
+        <w:t>worksheet</w:t>
+      </w:r>
+      <w:r>
+        <w:t xml:space="preserve"> moving forward.</w:t>
       </w:r>
     </w:p>
     <w:p>
@@ -1302,7 +1841,23 @@
         </w:numPr>
       </w:pPr>
       <w:r>
-        <w:t xml:space="preserve">Delete all columns except site_no, datetime, </w:t>
+        <w:t xml:space="preserve">Delete all columns except </w:t>
+      </w:r>
+      <w:proofErr w:type="spellStart"/>
+      <w:r>
+        <w:t>site_no</w:t>
+      </w:r>
+      <w:proofErr w:type="spellEnd"/>
+      <w:r>
+        <w:t xml:space="preserve">, </w:t>
+      </w:r>
+      <w:proofErr w:type="spellStart"/>
+      <w:r>
+        <w:t>datetime</w:t>
+      </w:r>
+      <w:proofErr w:type="spellEnd"/>
+      <w:r>
+        <w:t xml:space="preserve">, </w:t>
       </w:r>
       <w:r>
         <w:t xml:space="preserve">and </w:t>
@@ -1320,7 +1875,15 @@
         </w:numPr>
       </w:pPr>
       <w:r>
-        <w:t>Change the “datetime” column name to “Date”</w:t>
+        <w:t>Change the “</w:t>
+      </w:r>
+      <w:proofErr w:type="spellStart"/>
+      <w:r>
+        <w:t>datetime</w:t>
+      </w:r>
+      <w:proofErr w:type="spellEnd"/>
+      <w:r>
+        <w:t>” column name to “Date”</w:t>
       </w:r>
     </w:p>
     <w:p>
@@ -1338,7 +1901,15 @@
         <w:t>Flow</w:t>
       </w:r>
       <w:r>
-        <w:t xml:space="preserve"> (cfs)”</w:t>
+        <w:t xml:space="preserve"> (</w:t>
+      </w:r>
+      <w:proofErr w:type="spellStart"/>
+      <w:r>
+        <w:t>cfs</w:t>
+      </w:r>
+      <w:proofErr w:type="spellEnd"/>
+      <w:r>
+        <w:t>)”</w:t>
       </w:r>
     </w:p>
     <w:p>
@@ -1386,13 +1957,26 @@
         <w:sym w:font="Wingdings" w:char="F0E0"/>
       </w:r>
       <w:r>
-        <w:t xml:space="preserve"> Press CTRL+Shift+Down Arrow </w:t>
+        <w:t xml:space="preserve"> Press </w:t>
+      </w:r>
+      <w:proofErr w:type="spellStart"/>
+      <w:r>
+        <w:t>CTRL+Shift+Down</w:t>
+      </w:r>
+      <w:proofErr w:type="spellEnd"/>
+      <w:r>
+        <w:t xml:space="preserve"> Arrow </w:t>
       </w:r>
       <w:r>
         <w:sym w:font="Wingdings" w:char="F0E0"/>
       </w:r>
-      <w:r>
-        <w:t xml:space="preserve"> In </w:t>
+      <w:proofErr w:type="gramStart"/>
+      <w:r>
+        <w:t xml:space="preserve"> In</w:t>
+      </w:r>
+      <w:proofErr w:type="gramEnd"/>
+      <w:r>
+        <w:t xml:space="preserve"> </w:t>
       </w:r>
       <w:r>
         <w:rPr>
@@ -1448,16 +2032,16 @@
       <w:r>
         <w:t xml:space="preserve">Notice the x-axis needs formatting. Double click the x-axis. Notice the Bounds go from 0 to </w:t>
       </w:r>
-      <w:commentRangeStart w:id="12"/>
+      <w:commentRangeStart w:id="4"/>
       <w:r>
         <w:t>50,000</w:t>
       </w:r>
-      <w:commentRangeEnd w:id="12"/>
+      <w:commentRangeEnd w:id="4"/>
       <w:r>
         <w:rPr>
           <w:rStyle w:val="CommentReference"/>
         </w:rPr>
-        <w:commentReference w:id="12"/>
+        <w:commentReference w:id="4"/>
       </w:r>
       <w:r>
         <w:t>. This represents the number of days starting January 1</w:t>
@@ -1469,7 +2053,11 @@
         <w:t>st</w:t>
       </w:r>
       <w:r>
-        <w:t xml:space="preserve"> 1900 to December 31</w:t>
+        <w:t xml:space="preserve"> 1900 </w:t>
+      </w:r>
+      <w:r>
+        <w:lastRenderedPageBreak/>
+        <w:t>to December 31</w:t>
       </w:r>
       <w:r>
         <w:rPr>
@@ -1660,9 +2248,11 @@
       <w:r>
         <w:t xml:space="preserve"> (</w:t>
       </w:r>
+      <w:proofErr w:type="spellStart"/>
       <w:r>
         <w:t>cfs</w:t>
       </w:r>
+      <w:proofErr w:type="spellEnd"/>
       <w:r>
         <w:t>)”</w:t>
       </w:r>
@@ -1700,7 +2290,6 @@
         </w:numPr>
       </w:pPr>
       <w:r>
-        <w:lastRenderedPageBreak/>
         <w:t>Axis Options</w:t>
       </w:r>
       <w:r>
@@ -1821,7 +2410,15 @@
         <w:t>Mean Flow</w:t>
       </w:r>
       <w:r>
-        <w:t xml:space="preserve"> (cms)”</w:t>
+        <w:t xml:space="preserve"> (</w:t>
+      </w:r>
+      <w:proofErr w:type="spellStart"/>
+      <w:r>
+        <w:t>cms</w:t>
+      </w:r>
+      <w:proofErr w:type="spellEnd"/>
+      <w:r>
+        <w:t>)”</w:t>
       </w:r>
     </w:p>
     <w:p>
@@ -1845,7 +2442,23 @@
         </w:numPr>
       </w:pPr>
       <w:r>
-        <w:t>Convert cfs to cms in the following row</w:t>
+        <w:t xml:space="preserve">Convert </w:t>
+      </w:r>
+      <w:proofErr w:type="spellStart"/>
+      <w:r>
+        <w:t>cfs</w:t>
+      </w:r>
+      <w:proofErr w:type="spellEnd"/>
+      <w:r>
+        <w:t xml:space="preserve"> to </w:t>
+      </w:r>
+      <w:proofErr w:type="spellStart"/>
+      <w:r>
+        <w:t>cms</w:t>
+      </w:r>
+      <w:proofErr w:type="spellEnd"/>
+      <w:r>
+        <w:t xml:space="preserve"> in the following row</w:t>
       </w:r>
     </w:p>
     <w:p>
@@ -2034,6 +2647,7 @@
         <w:pStyle w:val="Heading2"/>
       </w:pPr>
       <w:r>
+        <w:lastRenderedPageBreak/>
         <w:t>Summarize and Plot Streamflow Data</w:t>
       </w:r>
     </w:p>
@@ -2045,19 +2659,16 @@
           <w:numId w:val="3"/>
         </w:numPr>
       </w:pPr>
-      <w:commentRangeStart w:id="13"/>
-      <w:r>
-        <w:t>What can you say about</w:t>
-      </w:r>
-      <w:r>
-        <w:t xml:space="preserve"> this site? Not a whole lot yet, so let’s do some more exploring.</w:t>
-      </w:r>
-      <w:commentRangeEnd w:id="13"/>
-      <w:r>
-        <w:rPr>
-          <w:rStyle w:val="CommentReference"/>
-        </w:rPr>
-        <w:commentReference w:id="13"/>
+      <w:r>
+        <w:t xml:space="preserve">Know your data. Whenever you get data </w:t>
+      </w:r>
+      <w:proofErr w:type="gramStart"/>
+      <w:r>
+        <w:t>it’s</w:t>
+      </w:r>
+      <w:proofErr w:type="gramEnd"/>
+      <w:r>
+        <w:t xml:space="preserve"> good practice to look at and understand the raw data to make sure it looks reasonable and you understand something about its quality and content. One of the first things to assess in the metadata is how confident you are in the quality of the data being used in your analysis. Is the data fit for purpose?</w:t>
       </w:r>
     </w:p>
     <w:p>
@@ -2138,8 +2749,13 @@
         </w:numPr>
         <w:spacing w:after="0"/>
       </w:pPr>
-      <w:r>
-        <w:t xml:space="preserve">Vlookup(unique identifier, </w:t>
+      <w:proofErr w:type="spellStart"/>
+      <w:r>
+        <w:t>Vlookup</w:t>
+      </w:r>
+      <w:proofErr w:type="spellEnd"/>
+      <w:r>
+        <w:t xml:space="preserve">(unique identifier, </w:t>
       </w:r>
     </w:p>
     <w:p>
@@ -2147,8 +2763,13 @@
         <w:spacing w:after="0" w:line="240" w:lineRule="auto"/>
         <w:ind w:left="3600"/>
       </w:pPr>
-      <w:r>
-        <w:t>highlight table you want to get data from with first column being the unique identifier,</w:t>
+      <w:proofErr w:type="gramStart"/>
+      <w:r>
+        <w:t>highlight</w:t>
+      </w:r>
+      <w:proofErr w:type="gramEnd"/>
+      <w:r>
+        <w:t xml:space="preserve"> table you want to get data from with first column being the unique identifier,</w:t>
       </w:r>
     </w:p>
     <w:p>
@@ -2156,8 +2777,13 @@
         <w:spacing w:after="0" w:line="240" w:lineRule="auto"/>
         <w:ind w:left="3600"/>
       </w:pPr>
-      <w:r>
-        <w:t>number of columns to the data you want to grab,</w:t>
+      <w:proofErr w:type="gramStart"/>
+      <w:r>
+        <w:t>number</w:t>
+      </w:r>
+      <w:proofErr w:type="gramEnd"/>
+      <w:r>
+        <w:t xml:space="preserve"> of columns to the data you want to grab,</w:t>
       </w:r>
     </w:p>
     <w:p>
@@ -2208,7 +2834,6 @@
         </w:numPr>
       </w:pPr>
       <w:r>
-        <w:lastRenderedPageBreak/>
         <w:t>Dollar signs lock the table in place – otherwise the range would move up or down depending on the cell.</w:t>
       </w:r>
     </w:p>
@@ -2239,7 +2864,13 @@
         </w:numPr>
       </w:pPr>
       <w:r>
-        <w:t>How many observations are there?</w:t>
+        <w:t xml:space="preserve">How many </w:t>
+      </w:r>
+      <w:r>
+        <w:t xml:space="preserve">total </w:t>
+      </w:r>
+      <w:r>
+        <w:t>observations are there?</w:t>
       </w:r>
     </w:p>
     <w:p>
@@ -2254,41 +2885,28 @@
         <w:t>Below the charts, a</w:t>
       </w:r>
       <w:r>
-        <w:t xml:space="preserve">dd a </w:t>
-      </w:r>
-      <w:commentRangeStart w:id="14"/>
-      <w:r>
-        <w:t xml:space="preserve">label </w:t>
-      </w:r>
-      <w:commentRangeEnd w:id="14"/>
-      <w:r>
-        <w:rPr>
-          <w:rStyle w:val="CommentReference"/>
-        </w:rPr>
-        <w:commentReference w:id="14"/>
-      </w:r>
-      <w:r>
-        <w:t xml:space="preserve">and then Use the </w:t>
-      </w:r>
-      <w:commentRangeStart w:id="15"/>
+        <w:t xml:space="preserve">dd a label </w:t>
+      </w:r>
+      <w:r>
+        <w:t xml:space="preserve">(cell with text in it) </w:t>
+      </w:r>
+      <w:r>
+        <w:t xml:space="preserve">and then </w:t>
+      </w:r>
+      <w:r>
+        <w:t>u</w:t>
+      </w:r>
+      <w:r>
+        <w:t xml:space="preserve">se the </w:t>
+      </w:r>
       <w:r>
         <w:rPr>
           <w:shd w:val="clear" w:color="auto" w:fill="FFFF00"/>
         </w:rPr>
-        <w:t>count</w:t>
-      </w:r>
-      <w:r>
-        <w:t xml:space="preserve"> function </w:t>
-      </w:r>
-      <w:commentRangeEnd w:id="15"/>
-      <w:r>
-        <w:rPr>
-          <w:rStyle w:val="CommentReference"/>
-        </w:rPr>
-        <w:commentReference w:id="15"/>
-      </w:r>
-      <w:r>
-        <w:t>in the adjacent cell</w:t>
+        <w:t>COUNT()</w:t>
+      </w:r>
+      <w:r>
+        <w:t xml:space="preserve"> function in the adjacent cell</w:t>
       </w:r>
     </w:p>
     <w:p>
@@ -2300,7 +2918,54 @@
         </w:numPr>
       </w:pPr>
       <w:r>
-        <w:t>How many observations were in each qualification code?</w:t>
+        <w:t>How many</w:t>
+      </w:r>
+      <w:r>
+        <w:t>, and what percentage of,</w:t>
+      </w:r>
+      <w:r>
+        <w:t xml:space="preserve"> observations were in each qualification code?</w:t>
+      </w:r>
+      <w:r>
+        <w:t xml:space="preserve"> </w:t>
+      </w:r>
+    </w:p>
+    <w:p>
+      <w:pPr>
+        <w:pStyle w:val="ListParagraph"/>
+        <w:numPr>
+          <w:ilvl w:val="2"/>
+          <w:numId w:val="3"/>
+        </w:numPr>
+      </w:pPr>
+      <w:r>
+        <w:t>How do you know what categories to use? Go to the raw data</w:t>
+      </w:r>
+      <w:r>
+        <w:sym w:font="Wingdings" w:char="F0E0"/>
+      </w:r>
+      <w:proofErr w:type="spellStart"/>
+      <w:r>
+        <w:t>Data</w:t>
+      </w:r>
+      <w:proofErr w:type="spellEnd"/>
+      <w:r>
+        <w:sym w:font="Wingdings" w:char="F0E0"/>
+      </w:r>
+      <w:r>
+        <w:t>Filter</w:t>
+      </w:r>
+    </w:p>
+    <w:p>
+      <w:pPr>
+        <w:pStyle w:val="ListParagraph"/>
+        <w:numPr>
+          <w:ilvl w:val="2"/>
+          <w:numId w:val="3"/>
+        </w:numPr>
+      </w:pPr>
+      <w:r>
+        <w:t>Look at column I to see what variables are present and compare to metadata in row 28-30</w:t>
       </w:r>
     </w:p>
     <w:p>
@@ -2368,12 +3033,41 @@
           <w:numId w:val="3"/>
         </w:numPr>
       </w:pPr>
-      <w:commentRangeStart w:id="16"/>
-      <w:r>
-        <w:t>What percentage of observations fall into each category</w:t>
-      </w:r>
-      <w:r>
-        <w:t>?</w:t>
+      <w:r>
+        <w:t xml:space="preserve">Now we interpret the results. </w:t>
+      </w:r>
+      <w:r>
+        <w:t>How confident are we in the quality of the data at this location?</w:t>
+      </w:r>
+    </w:p>
+    <w:p>
+      <w:pPr>
+        <w:pStyle w:val="ListParagraph"/>
+        <w:ind w:left="1440"/>
+      </w:pPr>
+    </w:p>
+    <w:p>
+      <w:pPr>
+        <w:pStyle w:val="ListParagraph"/>
+        <w:numPr>
+          <w:ilvl w:val="0"/>
+          <w:numId w:val="3"/>
+        </w:numPr>
+      </w:pPr>
+      <w:r>
+        <w:t>Summary Statistics</w:t>
+      </w:r>
+    </w:p>
+    <w:p>
+      <w:pPr>
+        <w:pStyle w:val="ListParagraph"/>
+        <w:numPr>
+          <w:ilvl w:val="1"/>
+          <w:numId w:val="3"/>
+        </w:numPr>
+      </w:pPr>
+      <w:r>
+        <w:t>Create the table skeleton with labels</w:t>
       </w:r>
     </w:p>
     <w:p>
@@ -2385,19 +3079,7 @@
         </w:numPr>
       </w:pPr>
       <w:r>
-        <w:t>How do you know what categories to use? Go to the raw data</w:t>
-      </w:r>
-      <w:r>
-        <w:sym w:font="Wingdings" w:char="F0E0"/>
-      </w:r>
-      <w:r>
-        <w:t>Data</w:t>
-      </w:r>
-      <w:r>
-        <w:sym w:font="Wingdings" w:char="F0E0"/>
-      </w:r>
-      <w:r>
-        <w:t>Filter</w:t>
+        <w:t>Min(range)</w:t>
       </w:r>
     </w:p>
     <w:p>
@@ -2409,43 +3091,193 @@
         </w:numPr>
       </w:pPr>
       <w:r>
-        <w:t>Look at column I to see what variables are present and compare to metadata in row 28-30</w:t>
-      </w:r>
-      <w:commentRangeEnd w:id="16"/>
-      <w:r>
-        <w:rPr>
-          <w:rStyle w:val="CommentReference"/>
-        </w:rPr>
-        <w:commentReference w:id="16"/>
-      </w:r>
-    </w:p>
-    <w:p>
-      <w:pPr>
-        <w:pStyle w:val="ListParagraph"/>
-        <w:numPr>
-          <w:ilvl w:val="1"/>
+        <w:rPr>
+          <w:highlight w:val="yellow"/>
+        </w:rPr>
+        <w:t>P</w:t>
+      </w:r>
+      <w:r>
+        <w:rPr>
+          <w:highlight w:val="yellow"/>
+        </w:rPr>
+        <w:t>ERCENTILE.INC</w:t>
+      </w:r>
+      <w:r>
+        <w:rPr>
+          <w:highlight w:val="yellow"/>
+        </w:rPr>
+        <w:t>(range,0.1)</w:t>
+      </w:r>
+      <w:r>
+        <w:t>…0.25, 0.75, 0.90 (copy and paste with $)</w:t>
+      </w:r>
+    </w:p>
+    <w:p>
+      <w:pPr>
+        <w:pStyle w:val="ListParagraph"/>
+        <w:numPr>
+          <w:ilvl w:val="3"/>
           <w:numId w:val="3"/>
         </w:numPr>
       </w:pPr>
-      <w:commentRangeStart w:id="17"/>
-      <w:r>
-        <w:t xml:space="preserve">How confident </w:t>
-      </w:r>
-      <w:commentRangeEnd w:id="17"/>
-      <w:r>
-        <w:rPr>
-          <w:rStyle w:val="CommentReference"/>
-        </w:rPr>
-        <w:commentReference w:id="17"/>
-      </w:r>
-      <w:r>
-        <w:t>are we in the quality of the data at this location?</w:t>
-      </w:r>
-    </w:p>
-    <w:p>
-      <w:pPr>
-        <w:pStyle w:val="ListParagraph"/>
-        <w:ind w:left="1440"/>
+      <w:r>
+        <w:t xml:space="preserve">INC means </w:t>
+      </w:r>
+      <w:r>
+        <w:sym w:font="Wingdings" w:char="F0E0"/>
+      </w:r>
+      <w:r>
+        <w:t xml:space="preserve"> Inclusive, where </w:t>
+      </w:r>
+      <w:r>
+        <w:t xml:space="preserve">the </w:t>
+      </w:r>
+      <w:r>
+        <w:t>percentile value must be between 0 and 1.</w:t>
+      </w:r>
+    </w:p>
+    <w:p>
+      <w:pPr>
+        <w:pStyle w:val="ListParagraph"/>
+        <w:numPr>
+          <w:ilvl w:val="3"/>
+          <w:numId w:val="3"/>
+        </w:numPr>
+      </w:pPr>
+      <w:r>
+        <w:t xml:space="preserve">EXC means </w:t>
+      </w:r>
+      <w:r>
+        <w:sym w:font="Wingdings" w:char="F0E0"/>
+      </w:r>
+      <w:r>
+        <w:t xml:space="preserve"> Exclusive, where the percentile must be between 1/n and 1-1/n, where n is the number of elements in the array.</w:t>
+      </w:r>
+    </w:p>
+    <w:p>
+      <w:pPr>
+        <w:pStyle w:val="ListParagraph"/>
+        <w:numPr>
+          <w:ilvl w:val="2"/>
+          <w:numId w:val="3"/>
+        </w:numPr>
+      </w:pPr>
+      <w:r>
+        <w:t>Median(range)</w:t>
+      </w:r>
+    </w:p>
+    <w:p>
+      <w:pPr>
+        <w:pStyle w:val="ListParagraph"/>
+        <w:numPr>
+          <w:ilvl w:val="2"/>
+          <w:numId w:val="3"/>
+        </w:numPr>
+      </w:pPr>
+      <w:r>
+        <w:lastRenderedPageBreak/>
+        <w:t>Average(range)</w:t>
+      </w:r>
+    </w:p>
+    <w:p>
+      <w:pPr>
+        <w:pStyle w:val="ListParagraph"/>
+        <w:numPr>
+          <w:ilvl w:val="2"/>
+          <w:numId w:val="3"/>
+        </w:numPr>
+      </w:pPr>
+      <w:r>
+        <w:t>Max(range)</w:t>
+      </w:r>
+    </w:p>
+    <w:p>
+      <w:pPr>
+        <w:pStyle w:val="ListParagraph"/>
+        <w:ind w:left="2160"/>
+      </w:pPr>
+    </w:p>
+    <w:p>
+      <w:pPr>
+        <w:pStyle w:val="ListParagraph"/>
+        <w:numPr>
+          <w:ilvl w:val="1"/>
+          <w:numId w:val="3"/>
+        </w:numPr>
+      </w:pPr>
+      <w:r>
+        <w:t xml:space="preserve">Did the summary statistics change with the construction </w:t>
+      </w:r>
+      <w:r>
+        <w:t xml:space="preserve">and filling </w:t>
+      </w:r>
+      <w:r>
+        <w:t>of Falls Lake Reservoir (198</w:t>
+      </w:r>
+      <w:r>
+        <w:t>0</w:t>
+      </w:r>
+      <w:r>
+        <w:t>-198</w:t>
+      </w:r>
+      <w:r>
+        <w:t>3</w:t>
+      </w:r>
+      <w:r>
+        <w:t>)?</w:t>
+      </w:r>
+    </w:p>
+    <w:p>
+      <w:pPr>
+        <w:pStyle w:val="ListParagraph"/>
+        <w:numPr>
+          <w:ilvl w:val="2"/>
+          <w:numId w:val="3"/>
+        </w:numPr>
+      </w:pPr>
+      <w:r>
+        <w:t xml:space="preserve">A quick way to do this is search for 1980 and </w:t>
+      </w:r>
+      <w:r>
+        <w:t xml:space="preserve">select 12/31/1979 and up with </w:t>
+      </w:r>
+      <w:proofErr w:type="spellStart"/>
+      <w:r>
+        <w:t>CTRL+SHIFT+Up</w:t>
+      </w:r>
+      <w:proofErr w:type="spellEnd"/>
+      <w:r>
+        <w:t xml:space="preserve"> Arrow. Then search for </w:t>
+      </w:r>
+      <w:r>
+        <w:t xml:space="preserve">1984 </w:t>
+      </w:r>
+      <w:r>
+        <w:t>and select from 1/1/1984 and down.</w:t>
+      </w:r>
+      <w:r>
+        <w:t xml:space="preserve"> </w:t>
+      </w:r>
+      <w:r>
+        <w:t>Use $ signs and repeat the above.</w:t>
+      </w:r>
+    </w:p>
+    <w:p>
+      <w:pPr>
+        <w:pStyle w:val="ListParagraph"/>
+        <w:numPr>
+          <w:ilvl w:val="2"/>
+          <w:numId w:val="3"/>
+        </w:numPr>
+      </w:pPr>
+      <w:r>
+        <w:t>What do you notice? Particularly with regards to min and max streamflow. Does that make sense given what you know about reservoirs?</w:t>
+      </w:r>
+    </w:p>
+    <w:p>
+      <w:pPr>
+        <w:pStyle w:val="ListParagraph"/>
+        <w:ind w:left="2160"/>
       </w:pPr>
     </w:p>
     <w:p>
@@ -2457,7 +3289,7 @@
         </w:numPr>
       </w:pPr>
       <w:r>
-        <w:t>Summary Statistics</w:t>
+        <w:t>Is there seasonal variation in streamflow?</w:t>
       </w:r>
     </w:p>
     <w:p>
@@ -2469,7 +3301,10 @@
         </w:numPr>
       </w:pPr>
       <w:r>
-        <w:t>Create the table skeleton with labels</w:t>
+        <w:t>Parse out the Date to include Year and Month</w:t>
+      </w:r>
+      <w:r>
+        <w:t xml:space="preserve"> and Water Year</w:t>
       </w:r>
     </w:p>
     <w:p>
@@ -2481,7 +3316,28 @@
         </w:numPr>
       </w:pPr>
       <w:r>
-        <w:t>Min(range)</w:t>
+        <w:t>Insert t</w:t>
+      </w:r>
+      <w:r>
+        <w:t>hree</w:t>
+      </w:r>
+      <w:r>
+        <w:t xml:space="preserve"> columns</w:t>
+      </w:r>
+      <w:r>
+        <w:t xml:space="preserve">. On Column C </w:t>
+      </w:r>
+      <w:r>
+        <w:sym w:font="Wingdings" w:char="F0E0"/>
+      </w:r>
+      <w:r>
+        <w:t xml:space="preserve"> Right Click </w:t>
+      </w:r>
+      <w:r>
+        <w:sym w:font="Wingdings" w:char="F0E0"/>
+      </w:r>
+      <w:r>
+        <w:t xml:space="preserve"> Insert</w:t>
       </w:r>
     </w:p>
     <w:p>
@@ -2492,19 +3348,95 @@
           <w:numId w:val="3"/>
         </w:numPr>
       </w:pPr>
-      <w:commentRangeStart w:id="18"/>
-      <w:r>
-        <w:t>Percentile</w:t>
-      </w:r>
-      <w:commentRangeEnd w:id="18"/>
-      <w:r>
-        <w:rPr>
-          <w:rStyle w:val="CommentReference"/>
-        </w:rPr>
-        <w:commentReference w:id="18"/>
-      </w:r>
-      <w:r>
-        <w:t>(range,0.1)…0.25, 0.75, 0.90 (copy and paste with $)</w:t>
+      <w:r>
+        <w:t>Give them appropriate column names</w:t>
+      </w:r>
+    </w:p>
+    <w:p>
+      <w:pPr>
+        <w:pStyle w:val="ListParagraph"/>
+        <w:numPr>
+          <w:ilvl w:val="3"/>
+          <w:numId w:val="3"/>
+        </w:numPr>
+      </w:pPr>
+      <w:r>
+        <w:t>=YEAR()</w:t>
+      </w:r>
+    </w:p>
+    <w:p>
+      <w:pPr>
+        <w:pStyle w:val="ListParagraph"/>
+        <w:numPr>
+          <w:ilvl w:val="4"/>
+          <w:numId w:val="3"/>
+        </w:numPr>
+      </w:pPr>
+      <w:r>
+        <w:t>Fix the format from date to number</w:t>
+      </w:r>
+    </w:p>
+    <w:p>
+      <w:pPr>
+        <w:pStyle w:val="ListParagraph"/>
+        <w:numPr>
+          <w:ilvl w:val="3"/>
+          <w:numId w:val="3"/>
+        </w:numPr>
+      </w:pPr>
+      <w:r>
+        <w:t>=MONTH()</w:t>
+      </w:r>
+    </w:p>
+    <w:p>
+      <w:pPr>
+        <w:pStyle w:val="ListParagraph"/>
+        <w:numPr>
+          <w:ilvl w:val="3"/>
+          <w:numId w:val="3"/>
+        </w:numPr>
+      </w:pPr>
+      <w:r>
+        <w:t>Water year runs from October to September. How can we adjust the year column to account for this information?</w:t>
+      </w:r>
+    </w:p>
+    <w:p>
+      <w:pPr>
+        <w:pStyle w:val="ListParagraph"/>
+        <w:numPr>
+          <w:ilvl w:val="4"/>
+          <w:numId w:val="3"/>
+        </w:numPr>
+      </w:pPr>
+      <w:r>
+        <w:t>Use If()</w:t>
+      </w:r>
+    </w:p>
+    <w:p>
+      <w:pPr>
+        <w:pStyle w:val="ListParagraph"/>
+        <w:numPr>
+          <w:ilvl w:val="4"/>
+          <w:numId w:val="3"/>
+        </w:numPr>
+      </w:pPr>
+      <w:r>
+        <w:t>Scroll downwards to make sure your answer worked</w:t>
+      </w:r>
+    </w:p>
+    <w:p>
+      <w:pPr>
+        <w:pStyle w:val="ListParagraph"/>
+        <w:numPr>
+          <w:ilvl w:val="1"/>
+          <w:numId w:val="3"/>
+        </w:numPr>
+      </w:pPr>
+      <w:r>
+        <w:t>Create Table Skeleton</w:t>
+      </w:r>
+      <w:r>
+        <w:t xml:space="preserve"> of average streamflow by month over the different time periods</w:t>
       </w:r>
     </w:p>
     <w:p>
@@ -2514,326 +3446,22 @@
           <w:ilvl w:val="2"/>
           <w:numId w:val="3"/>
         </w:numPr>
-      </w:pPr>
-      <w:r>
-        <w:t>Median(range)</w:t>
-      </w:r>
-    </w:p>
-    <w:p>
-      <w:pPr>
-        <w:pStyle w:val="ListParagraph"/>
-        <w:numPr>
-          <w:ilvl w:val="2"/>
+        <w:shd w:val="clear" w:color="auto" w:fill="FFFF00"/>
+      </w:pPr>
+      <w:r>
+        <w:t>AVERAGEIF(Value Range, Value, Average Range)</w:t>
+      </w:r>
+    </w:p>
+    <w:p>
+      <w:pPr>
+        <w:pStyle w:val="ListParagraph"/>
+        <w:numPr>
+          <w:ilvl w:val="1"/>
           <w:numId w:val="3"/>
         </w:numPr>
       </w:pPr>
       <w:r>
-        <w:t>Average(range)</w:t>
-      </w:r>
-    </w:p>
-    <w:p>
-      <w:pPr>
-        <w:pStyle w:val="ListParagraph"/>
-        <w:numPr>
-          <w:ilvl w:val="2"/>
-          <w:numId w:val="3"/>
-        </w:numPr>
-      </w:pPr>
-      <w:r>
-        <w:t>Max(range)</w:t>
-      </w:r>
-    </w:p>
-    <w:p>
-      <w:pPr>
-        <w:pStyle w:val="ListParagraph"/>
-        <w:ind w:left="2160"/>
-      </w:pPr>
-    </w:p>
-    <w:p>
-      <w:pPr>
-        <w:pStyle w:val="ListParagraph"/>
-        <w:numPr>
-          <w:ilvl w:val="1"/>
-          <w:numId w:val="3"/>
-        </w:numPr>
-      </w:pPr>
-      <w:r>
-        <w:t xml:space="preserve">Did the summary statistics change with the construction </w:t>
-      </w:r>
-      <w:r>
-        <w:t xml:space="preserve">and filling </w:t>
-      </w:r>
-      <w:r>
-        <w:t>of Falls Lake Reservoir (198</w:t>
-      </w:r>
-      <w:r>
-        <w:t>0</w:t>
-      </w:r>
-      <w:r>
-        <w:t>-198</w:t>
-      </w:r>
-      <w:r>
-        <w:t>3</w:t>
-      </w:r>
-      <w:r>
-        <w:t>)?</w:t>
-      </w:r>
-    </w:p>
-    <w:p>
-      <w:pPr>
-        <w:pStyle w:val="ListParagraph"/>
-        <w:numPr>
-          <w:ilvl w:val="2"/>
-          <w:numId w:val="3"/>
-        </w:numPr>
-      </w:pPr>
-      <w:r>
-        <w:t xml:space="preserve">A quick way to do this is search for 1980 and </w:t>
-      </w:r>
-      <w:r>
-        <w:t xml:space="preserve">select 12/31/1979 and up with CTRL+SHIFT+Up Arrow. Then search for </w:t>
-      </w:r>
-      <w:del w:id="19" w:author="John Fay" w:date="2017-12-19T10:03:00Z">
-        <w:r>
-          <w:delText xml:space="preserve">1948 </w:delText>
-        </w:r>
-      </w:del>
-      <w:ins w:id="20" w:author="John Fay" w:date="2017-12-19T10:03:00Z">
-        <w:r>
-          <w:t xml:space="preserve">1984 </w:t>
-        </w:r>
-      </w:ins>
-      <w:r>
-        <w:t>and select from 1/1/1984 and down.</w:t>
-      </w:r>
-      <w:r>
-        <w:t xml:space="preserve"> </w:t>
-      </w:r>
-      <w:r>
-        <w:t>Use $ signs and repeat the above.</w:t>
-      </w:r>
-    </w:p>
-    <w:p>
-      <w:pPr>
-        <w:pStyle w:val="ListParagraph"/>
-        <w:numPr>
-          <w:ilvl w:val="2"/>
-          <w:numId w:val="3"/>
-        </w:numPr>
-      </w:pPr>
-      <w:r>
-        <w:t>What do you notice? Particularly with regards to min and max streamflow. Does that make sense given what you know about reservoirs?</w:t>
-      </w:r>
-    </w:p>
-    <w:p>
-      <w:pPr>
-        <w:pStyle w:val="ListParagraph"/>
-        <w:ind w:left="2160"/>
-      </w:pPr>
-    </w:p>
-    <w:p>
-      <w:pPr>
-        <w:pStyle w:val="ListParagraph"/>
-        <w:numPr>
-          <w:ilvl w:val="0"/>
-          <w:numId w:val="3"/>
-        </w:numPr>
-      </w:pPr>
-      <w:r>
-        <w:t>Is there seasonal variation in streamflow?</w:t>
-      </w:r>
-    </w:p>
-    <w:p>
-      <w:pPr>
-        <w:pStyle w:val="ListParagraph"/>
-        <w:numPr>
-          <w:ilvl w:val="1"/>
-          <w:numId w:val="3"/>
-        </w:numPr>
-      </w:pPr>
-      <w:r>
-        <w:t>Parse out the Date to include Year and Month</w:t>
-      </w:r>
-      <w:r>
-        <w:t xml:space="preserve"> and Water Year</w:t>
-      </w:r>
-    </w:p>
-    <w:p>
-      <w:pPr>
-        <w:pStyle w:val="ListParagraph"/>
-        <w:numPr>
-          <w:ilvl w:val="2"/>
-          <w:numId w:val="3"/>
-        </w:numPr>
-      </w:pPr>
-      <w:r>
-        <w:t>Insert t</w:t>
-      </w:r>
-      <w:r>
-        <w:t>hree</w:t>
-      </w:r>
-      <w:r>
-        <w:t xml:space="preserve"> columns</w:t>
-      </w:r>
-      <w:r>
-        <w:t xml:space="preserve">. On Column C </w:t>
-      </w:r>
-      <w:r>
-        <w:sym w:font="Wingdings" w:char="F0E0"/>
-      </w:r>
-      <w:r>
-        <w:t xml:space="preserve"> Right Click </w:t>
-      </w:r>
-      <w:r>
-        <w:sym w:font="Wingdings" w:char="F0E0"/>
-      </w:r>
-      <w:r>
-        <w:t xml:space="preserve"> Insert</w:t>
-      </w:r>
-    </w:p>
-    <w:p>
-      <w:pPr>
-        <w:pStyle w:val="ListParagraph"/>
-        <w:numPr>
-          <w:ilvl w:val="2"/>
-          <w:numId w:val="3"/>
-        </w:numPr>
-      </w:pPr>
-      <w:r>
-        <w:t>Give them appropriate column names</w:t>
-      </w:r>
-    </w:p>
-    <w:p>
-      <w:pPr>
-        <w:pStyle w:val="ListParagraph"/>
-        <w:numPr>
-          <w:ilvl w:val="3"/>
-          <w:numId w:val="3"/>
-        </w:numPr>
-      </w:pPr>
-      <w:r>
-        <w:t>=YEAR()</w:t>
-      </w:r>
-    </w:p>
-    <w:p>
-      <w:pPr>
-        <w:pStyle w:val="ListParagraph"/>
-        <w:numPr>
-          <w:ilvl w:val="4"/>
-          <w:numId w:val="3"/>
-        </w:numPr>
-      </w:pPr>
-      <w:r>
-        <w:t>Fix the format from date to number</w:t>
-      </w:r>
-    </w:p>
-    <w:p>
-      <w:pPr>
-        <w:pStyle w:val="ListParagraph"/>
-        <w:numPr>
-          <w:ilvl w:val="3"/>
-          <w:numId w:val="3"/>
-        </w:numPr>
-      </w:pPr>
-      <w:r>
-        <w:t>=MONTH()</w:t>
-      </w:r>
-    </w:p>
-    <w:p>
-      <w:pPr>
-        <w:pStyle w:val="ListParagraph"/>
-        <w:numPr>
-          <w:ilvl w:val="3"/>
-          <w:numId w:val="3"/>
-        </w:numPr>
-      </w:pPr>
-      <w:r>
-        <w:t>Water year runs from October to September. How can we adjust the year column to account for this information?</w:t>
-      </w:r>
-    </w:p>
-    <w:p>
-      <w:pPr>
-        <w:pStyle w:val="ListParagraph"/>
-        <w:numPr>
-          <w:ilvl w:val="4"/>
-          <w:numId w:val="3"/>
-        </w:numPr>
-      </w:pPr>
-      <w:r>
-        <w:t>Use If()</w:t>
-      </w:r>
-    </w:p>
-    <w:p>
-      <w:pPr>
-        <w:pStyle w:val="ListParagraph"/>
-        <w:numPr>
-          <w:ilvl w:val="4"/>
-          <w:numId w:val="3"/>
-        </w:numPr>
-      </w:pPr>
-      <w:r>
-        <w:lastRenderedPageBreak/>
-        <w:t>Scroll downwards to make sure your answer worked</w:t>
-      </w:r>
-    </w:p>
-    <w:p>
-      <w:pPr>
-        <w:pStyle w:val="ListParagraph"/>
-        <w:numPr>
-          <w:ilvl w:val="1"/>
-          <w:numId w:val="3"/>
-        </w:numPr>
-      </w:pPr>
-      <w:r>
-        <w:t>Create Table Skeleton</w:t>
-      </w:r>
-      <w:r>
-        <w:t xml:space="preserve"> of average streamflow by month over the different time periods</w:t>
-      </w:r>
-    </w:p>
-    <w:p>
-      <w:pPr>
-        <w:pStyle w:val="ListParagraph"/>
-        <w:numPr>
-          <w:ilvl w:val="2"/>
-          <w:numId w:val="3"/>
-        </w:numPr>
-        <w:shd w:val="clear" w:color="auto" w:fill="FFFF00"/>
-      </w:pPr>
-      <w:r>
-        <w:t>AVERAGEIF(Value Range, Value, Average Range)</w:t>
-      </w:r>
-    </w:p>
-    <w:p>
-      <w:pPr>
-        <w:pStyle w:val="ListParagraph"/>
-        <w:numPr>
-          <w:ilvl w:val="2"/>
-          <w:numId w:val="3"/>
-        </w:numPr>
-      </w:pPr>
-      <w:commentRangeStart w:id="21"/>
-      <w:r>
         <w:t>Plot for the period of record, prior to 1980, and after 1984</w:t>
-      </w:r>
-      <w:commentRangeEnd w:id="21"/>
-      <w:r>
-        <w:rPr>
-          <w:rStyle w:val="CommentReference"/>
-        </w:rPr>
-        <w:commentReference w:id="21"/>
-      </w:r>
-    </w:p>
-    <w:p>
-      <w:pPr>
-        <w:pStyle w:val="ListParagraph"/>
-        <w:numPr>
-          <w:ilvl w:val="1"/>
-          <w:numId w:val="3"/>
-        </w:numPr>
-      </w:pPr>
-      <w:r>
-        <w:t>Plot Results</w:t>
       </w:r>
     </w:p>
     <w:p>
@@ -2914,7 +3542,7 @@
                     </pic:cNvPicPr>
                   </pic:nvPicPr>
                   <pic:blipFill>
-                    <a:blip r:embed="rId13" cstate="screen">
+                    <a:blip r:embed="rId15" cstate="screen">
                       <a:extLst>
                         <a:ext uri="{28A0092B-C50C-407E-A947-70E740481C1C}">
                           <a14:useLocalDpi xmlns:a14="http://schemas.microsoft.com/office/drawing/2010/main"/>
@@ -2984,7 +3612,7 @@
                     </pic:cNvPicPr>
                   </pic:nvPicPr>
                   <pic:blipFill>
-                    <a:blip r:embed="rId14">
+                    <a:blip r:embed="rId16">
                       <a:extLst>
                         <a:ext uri="{28A0092B-C50C-407E-A947-70E740481C1C}">
                           <a14:useLocalDpi xmlns:a14="http://schemas.microsoft.com/office/drawing/2010/main" val="0"/>
@@ -3110,16 +3738,17 @@
       <w:r>
         <w:t xml:space="preserve">Highlight your </w:t>
       </w:r>
-      <w:commentRangeStart w:id="22"/>
+      <w:r>
+        <w:t>ED</w:t>
+      </w:r>
+      <w:r>
+        <w:t>A</w:t>
+      </w:r>
+      <w:r>
+        <w:t xml:space="preserve"> </w:t>
+      </w:r>
       <w:r>
         <w:t xml:space="preserve">table </w:t>
-      </w:r>
-      <w:commentRangeEnd w:id="22"/>
-      <w:r>
-        <w:rPr>
-          <w:rStyle w:val="CommentReference"/>
-        </w:rPr>
-        <w:commentReference w:id="22"/>
       </w:r>
       <w:r>
         <w:sym w:font="Wingdings" w:char="F0E0"/>
@@ -3187,16 +3816,11 @@
       <w:r>
         <w:t xml:space="preserve">Rows = </w:t>
       </w:r>
-      <w:commentRangeStart w:id="23"/>
-      <w:r>
-        <w:t>Years</w:t>
-      </w:r>
-      <w:commentRangeEnd w:id="23"/>
-      <w:r>
-        <w:rPr>
-          <w:rStyle w:val="CommentReference"/>
-        </w:rPr>
-        <w:commentReference w:id="23"/>
+      <w:r>
+        <w:t xml:space="preserve">Water </w:t>
+      </w:r>
+      <w:r>
+        <w:t>Year</w:t>
       </w:r>
     </w:p>
     <w:p>
@@ -3208,7 +3832,15 @@
         </w:numPr>
       </w:pPr>
       <w:r>
-        <w:t>Values = Mean Discharge (cms)</w:t>
+        <w:t>Values = Mean Discharge (</w:t>
+      </w:r>
+      <w:proofErr w:type="spellStart"/>
+      <w:r>
+        <w:t>cms</w:t>
+      </w:r>
+      <w:proofErr w:type="spellEnd"/>
+      <w:r>
+        <w:t>)</w:t>
       </w:r>
     </w:p>
     <w:p>
@@ -3240,16 +3872,8 @@
       <w:r>
         <w:t xml:space="preserve">Copy and paste </w:t>
       </w:r>
-      <w:commentRangeStart w:id="24"/>
-      <w:r>
-        <w:t xml:space="preserve">values </w:t>
-      </w:r>
-      <w:commentRangeEnd w:id="24"/>
-      <w:r>
-        <w:rPr>
-          <w:rStyle w:val="CommentReference"/>
-        </w:rPr>
-        <w:commentReference w:id="24"/>
+      <w:r>
+        <w:t xml:space="preserve">the pivot table </w:t>
       </w:r>
       <w:r>
         <w:t>(</w:t>
@@ -3291,7 +3915,15 @@
         <w:t>Sort the data from max to min</w:t>
       </w:r>
       <w:r>
-        <w:t xml:space="preserve"> based on the Peak Flow (cms)</w:t>
+        <w:t xml:space="preserve"> based on the Peak Flow (</w:t>
+      </w:r>
+      <w:proofErr w:type="spellStart"/>
+      <w:r>
+        <w:t>cms</w:t>
+      </w:r>
+      <w:proofErr w:type="spellEnd"/>
+      <w:r>
+        <w:t>)</w:t>
       </w:r>
       <w:r>
         <w:t xml:space="preserve">. </w:t>
@@ -3339,21 +3971,7 @@
         </w:numPr>
       </w:pPr>
       <w:r>
-        <w:t xml:space="preserve">Add a new column and </w:t>
-      </w:r>
-      <w:commentRangeStart w:id="25"/>
-      <w:r>
-        <w:t xml:space="preserve">rank </w:t>
-      </w:r>
-      <w:commentRangeEnd w:id="25"/>
-      <w:r>
-        <w:rPr>
-          <w:rStyle w:val="CommentReference"/>
-        </w:rPr>
-        <w:commentReference w:id="25"/>
-      </w:r>
-      <w:r>
-        <w:t>the flood events starting from 1 downward</w:t>
+        <w:t>Add a new column and rank the flood events starting from 1 downward</w:t>
       </w:r>
     </w:p>
     <w:p>
@@ -3365,7 +3983,57 @@
         </w:numPr>
       </w:pPr>
       <w:r>
-        <w:t>Enter 1, 2, 3. Then highlight cells and double click bottom right corner to finish ranking</w:t>
+        <w:t xml:space="preserve">Enter 1, 2, </w:t>
+      </w:r>
+      <w:proofErr w:type="gramStart"/>
+      <w:r>
+        <w:t>3</w:t>
+      </w:r>
+      <w:proofErr w:type="gramEnd"/>
+      <w:r>
+        <w:t>. Then highlight cells and double click bottom right corner to finish ranking</w:t>
+      </w:r>
+    </w:p>
+    <w:p>
+      <w:pPr>
+        <w:pStyle w:val="ListParagraph"/>
+        <w:ind w:left="1440"/>
+      </w:pPr>
+      <w:r>
+        <w:t>OR</w:t>
+      </w:r>
+    </w:p>
+    <w:p>
+      <w:pPr>
+        <w:pStyle w:val="ListParagraph"/>
+        <w:numPr>
+          <w:ilvl w:val="1"/>
+          <w:numId w:val="4"/>
+        </w:numPr>
+      </w:pPr>
+      <w:r>
+        <w:t xml:space="preserve">Use the </w:t>
+      </w:r>
+      <w:r>
+        <w:rPr>
+          <w:highlight w:val="yellow"/>
+        </w:rPr>
+        <w:t>RANK</w:t>
+      </w:r>
+      <w:r>
+        <w:rPr>
+          <w:highlight w:val="yellow"/>
+        </w:rPr>
+        <w:t>.EQ</w:t>
+      </w:r>
+      <w:r>
+        <w:rPr>
+          <w:highlight w:val="yellow"/>
+        </w:rPr>
+        <w:t>()</w:t>
+      </w:r>
+      <w:r>
+        <w:t xml:space="preserve"> function</w:t>
       </w:r>
     </w:p>
     <w:p>
@@ -3424,8 +4092,13 @@
           <w:numId w:val="4"/>
         </w:numPr>
       </w:pPr>
-      <w:r>
-        <w:t>Pe = 1/RI</w:t>
+      <w:proofErr w:type="spellStart"/>
+      <w:r>
+        <w:t>Pe</w:t>
+      </w:r>
+      <w:proofErr w:type="spellEnd"/>
+      <w:r>
+        <w:t xml:space="preserve"> = 1/RI</w:t>
       </w:r>
     </w:p>
     <w:p>
@@ -3466,8 +4139,17 @@
           <w:numId w:val="4"/>
         </w:numPr>
       </w:pPr>
-      <w:r>
-        <w:t>Pe = 1 – [1-(1/T)]</w:t>
+      <w:proofErr w:type="spellStart"/>
+      <w:r>
+        <w:t>Pe</w:t>
+      </w:r>
+      <w:proofErr w:type="spellEnd"/>
+      <w:r>
+        <w:t xml:space="preserve"> = 1 – [1-(1/T)</w:t>
+      </w:r>
+      <w:proofErr w:type="gramStart"/>
+      <w:r>
+        <w:t>]</w:t>
       </w:r>
       <w:r>
         <w:rPr>
@@ -3475,6 +4157,7 @@
         </w:rPr>
         <w:t>n</w:t>
       </w:r>
+      <w:proofErr w:type="gramEnd"/>
       <w:r>
         <w:t xml:space="preserve">, where T is the return period (e.g. 100 years) and n is the number of years of </w:t>
       </w:r>
@@ -3539,8 +4222,13 @@
         </w:numPr>
       </w:pPr>
       <w:r>
-        <w:t>Right click on the data points and select add trendline</w:t>
-      </w:r>
+        <w:t xml:space="preserve">Right click on the data points and select add </w:t>
+      </w:r>
+      <w:proofErr w:type="spellStart"/>
+      <w:r>
+        <w:t>trendline</w:t>
+      </w:r>
+      <w:proofErr w:type="spellEnd"/>
     </w:p>
     <w:p>
       <w:pPr>
@@ -3553,11 +4241,9 @@
       <w:r>
         <w:t xml:space="preserve">Using the best-fit regression </w:t>
       </w:r>
-      <w:ins w:id="26" w:author="John P. Fay" w:date="2017-12-30T10:46:00Z">
-        <w:r>
-          <w:t xml:space="preserve">you just calculated </w:t>
-        </w:r>
-      </w:ins>
+      <w:r>
+        <w:t xml:space="preserve">you just calculated </w:t>
+      </w:r>
       <w:r>
         <w:t>– estimate the discharge for the 100-year</w:t>
       </w:r>
@@ -3586,6 +4272,7 @@
         </w:numPr>
       </w:pPr>
       <w:r>
+        <w:lastRenderedPageBreak/>
         <w:t xml:space="preserve">Select Data </w:t>
       </w:r>
       <w:r>
@@ -3600,11 +4287,9 @@
       <w:r>
         <w:t xml:space="preserve"> RI Year goes to X Values, Y Values are the</w:t>
       </w:r>
-      <w:ins w:id="27" w:author="John P. Fay" w:date="2017-12-30T10:46:00Z">
-        <w:r>
-          <w:t xml:space="preserve"> best fit</w:t>
-        </w:r>
-      </w:ins>
+      <w:r>
+        <w:t xml:space="preserve"> best fit</w:t>
+      </w:r>
       <w:r>
         <w:t xml:space="preserve"> POR equation</w:t>
       </w:r>
@@ -3785,19 +4470,19 @@
           <w:numId w:val="5"/>
         </w:numPr>
       </w:pPr>
-      <w:commentRangeStart w:id="28"/>
+      <w:commentRangeStart w:id="5"/>
       <w:r>
         <w:t>These events are all hurricanes. How does it change your understanding of why Falls Lake doesn’t seem to impact flood frequency</w:t>
       </w:r>
       <w:r>
         <w:t>?</w:t>
       </w:r>
-      <w:commentRangeEnd w:id="28"/>
+      <w:commentRangeEnd w:id="5"/>
       <w:r>
         <w:rPr>
           <w:rStyle w:val="CommentReference"/>
         </w:rPr>
-        <w:commentReference w:id="28"/>
+        <w:commentReference w:id="5"/>
       </w:r>
     </w:p>
     <w:p>
@@ -3834,28 +4519,25 @@
     </w:p>
     <w:p>
       <w:r>
-        <w:t xml:space="preserve">The passing of the Clean Water Act in 1972 and the Endangered Species Act in 1973 has resulted in many reservoirs having downstream flow requirements they need to make for either water quality purposes or to protect downstream species. For example, at the Clayton gauge, minimum flow requirements have ranged from 184 to 404 cfs since 1983. </w:t>
-      </w:r>
-      <w:ins w:id="29" w:author="John P. Fay" w:date="2017-12-30T10:49:00Z">
-        <w:r>
-          <w:t xml:space="preserve">Thus, we need to determine how </w:t>
-        </w:r>
-      </w:ins>
-      <w:ins w:id="30" w:author="John P. Fay" w:date="2017-12-30T10:50:00Z">
-        <w:r>
-          <w:t>construction</w:t>
-        </w:r>
-      </w:ins>
-      <w:ins w:id="31" w:author="John P. Fay" w:date="2017-12-30T10:49:00Z">
-        <w:r>
-          <w:t xml:space="preserve"> </w:t>
-        </w:r>
-      </w:ins>
-      <w:ins w:id="32" w:author="John P. Fay" w:date="2017-12-30T10:50:00Z">
-        <w:r>
-          <w:t xml:space="preserve">of the Falls Lake dam may have altered minimum flow downstream. </w:t>
-        </w:r>
-      </w:ins>
+        <w:t xml:space="preserve">The passing of the Clean Water Act in 1972 and the Endangered Species Act in 1973 has resulted in many reservoirs having downstream flow requirements they need to </w:t>
+      </w:r>
+      <w:r>
+        <w:t>meet</w:t>
+      </w:r>
+      <w:r>
+        <w:t xml:space="preserve"> for either water quality purposes or to protect downstream species. For example, at the Clayton gauge, minimum flow requirements have ranged from 184 to 404 </w:t>
+      </w:r>
+      <w:proofErr w:type="spellStart"/>
+      <w:r>
+        <w:t>cfs</w:t>
+      </w:r>
+      <w:proofErr w:type="spellEnd"/>
+      <w:r>
+        <w:t xml:space="preserve"> since 1983. </w:t>
+      </w:r>
+      <w:r>
+        <w:t>Here we want to see if Falls Lake has raised minimum flows.</w:t>
+      </w:r>
     </w:p>
     <w:p/>
     <w:p>
@@ -3863,20 +4545,7 @@
         <w:pStyle w:val="Heading2"/>
       </w:pPr>
       <w:r>
-        <w:t xml:space="preserve">Understand what analyses are needed to answer </w:t>
-      </w:r>
-      <w:commentRangeStart w:id="33"/>
-      <w:r>
-        <w:t>the question.</w:t>
-      </w:r>
-      <w:commentRangeEnd w:id="33"/>
-      <w:r>
-        <w:rPr>
-          <w:rStyle w:val="CommentReference"/>
-          <w:rFonts w:asciiTheme="minorHAnsi" w:eastAsiaTheme="minorHAnsi" w:hAnsiTheme="minorHAnsi" w:cstheme="minorBidi"/>
-          <w:color w:val="auto"/>
-        </w:rPr>
-        <w:commentReference w:id="33"/>
+        <w:t>Understand what analyses are needed to answer the question.</w:t>
       </w:r>
     </w:p>
     <w:p>
@@ -3886,16 +4555,9 @@
       <w:r>
         <w:t>season period, etc. To get more practice with pivot tables and if statements, we will calculate this metric using the 7 month period.</w:t>
       </w:r>
-      <w:ins w:id="34" w:author="John P. Fay" w:date="2017-12-30T12:18:00Z">
-        <w:r>
-          <w:t xml:space="preserve"> To do this we need to construct a rolling average, which we can do using a series of pivot tables</w:t>
-        </w:r>
-      </w:ins>
-      <w:ins w:id="35" w:author="John P. Fay" w:date="2017-12-30T12:19:00Z">
-        <w:r>
-          <w:t>…</w:t>
-        </w:r>
-      </w:ins>
+      <w:r>
+        <w:t xml:space="preserve"> To do this we need to construct a rolling average, which we can do using a series of pivot tables…</w:t>
+      </w:r>
     </w:p>
     <w:p/>
     <w:p>
@@ -3936,19 +4598,11 @@
           <w:numId w:val="7"/>
         </w:numPr>
       </w:pPr>
-      <w:commentRangeStart w:id="36"/>
-      <w:r>
-        <w:t xml:space="preserve">Year </w:t>
-      </w:r>
-      <w:commentRangeEnd w:id="36"/>
-      <w:r>
-        <w:rPr>
-          <w:rStyle w:val="CommentReference"/>
-        </w:rPr>
-        <w:commentReference w:id="36"/>
-      </w:r>
-      <w:r>
-        <w:t>and Month go into the rows</w:t>
+      <w:r>
+        <w:t>Year and Month go into the rows</w:t>
+      </w:r>
+      <w:r>
+        <w:t>. We use year instead of Water Year to ensure the data are being read in the correct order. If we use water year, the wrong September and Octobers are matched together.</w:t>
       </w:r>
     </w:p>
     <w:p>
@@ -3977,16 +4631,11 @@
           <w:numId w:val="7"/>
         </w:numPr>
       </w:pPr>
-      <w:commentRangeStart w:id="37"/>
-      <w:r>
-        <w:t>Copy and paste</w:t>
-      </w:r>
-      <w:commentRangeEnd w:id="37"/>
-      <w:r>
-        <w:rPr>
-          <w:rStyle w:val="CommentReference"/>
-        </w:rPr>
-        <w:commentReference w:id="37"/>
+      <w:r>
+        <w:t xml:space="preserve">Copy and paste the pivot table. </w:t>
+      </w:r>
+      <w:r>
+        <w:t xml:space="preserve">What we now want to do is convert the column “Row Labels” into three columns with the date, year, and month. </w:t>
       </w:r>
     </w:p>
     <w:p>
@@ -4024,16 +4673,8 @@
           <w:numId w:val="7"/>
         </w:numPr>
       </w:pPr>
-      <w:commentRangeStart w:id="38"/>
       <w:r>
         <w:t>=IF(Row Labels &gt; 12, Row Labels, Above Cell)</w:t>
-      </w:r>
-      <w:commentRangeEnd w:id="38"/>
-      <w:r>
-        <w:rPr>
-          <w:rStyle w:val="CommentReference"/>
-        </w:rPr>
-        <w:commentReference w:id="38"/>
       </w:r>
     </w:p>
     <w:p>
@@ -4045,7 +4686,10 @@
         </w:numPr>
       </w:pPr>
       <w:r>
-        <w:t>This creates a year column</w:t>
+        <w:t>This creates a</w:t>
+      </w:r>
+      <w:r>
+        <w:t xml:space="preserve"> column showing the year. Label this column “Year”</w:t>
       </w:r>
     </w:p>
     <w:p>
@@ -4071,6 +4715,9 @@
       <w:r>
         <w:t>Relabel Row Labels as “Month” and sort</w:t>
       </w:r>
+      <w:r>
+        <w:t xml:space="preserve"> the entire table.</w:t>
+      </w:r>
     </w:p>
     <w:p>
       <w:pPr>
@@ -4189,6 +4836,7 @@
         </w:numPr>
       </w:pPr>
       <w:r>
+        <w:lastRenderedPageBreak/>
         <w:t>Use the formulas in the flood lesson</w:t>
       </w:r>
     </w:p>
@@ -4243,7 +4891,6 @@
         </w:numPr>
       </w:pPr>
       <w:r>
-        <w:lastRenderedPageBreak/>
         <w:t xml:space="preserve">Estimate the 7Q10 (this will be where </w:t>
       </w:r>
       <w:r>
@@ -4295,8 +4942,13 @@
         </w:numPr>
       </w:pPr>
       <w:r>
-        <w:t>Use countif</w:t>
-      </w:r>
+        <w:t xml:space="preserve">Use </w:t>
+      </w:r>
+      <w:proofErr w:type="spellStart"/>
+      <w:r>
+        <w:t>countif</w:t>
+      </w:r>
+      <w:proofErr w:type="spellEnd"/>
     </w:p>
     <w:p>
       <w:pPr>
@@ -4307,7 +4959,23 @@
         </w:numPr>
       </w:pPr>
       <w:r>
-        <w:t>When countif need to use “ “, For example, =countif(range, “&lt;=240”)</w:t>
+        <w:t xml:space="preserve">When </w:t>
+      </w:r>
+      <w:proofErr w:type="spellStart"/>
+      <w:r>
+        <w:t>countif</w:t>
+      </w:r>
+      <w:proofErr w:type="spellEnd"/>
+      <w:r>
+        <w:t xml:space="preserve"> need to use “ “, For example, =</w:t>
+      </w:r>
+      <w:proofErr w:type="spellStart"/>
+      <w:r>
+        <w:t>countif</w:t>
+      </w:r>
+      <w:proofErr w:type="spellEnd"/>
+      <w:r>
+        <w:t>(range, “&lt;=240”)</w:t>
       </w:r>
     </w:p>
     <w:p>
@@ -4426,6 +5094,7 @@
       <w:r>
         <w:t xml:space="preserve">Use </w:t>
       </w:r>
+      <w:proofErr w:type="gramStart"/>
       <w:r>
         <w:rPr>
           <w:shd w:val="clear" w:color="auto" w:fill="FFFF00"/>
@@ -4442,7 +5111,14 @@
         <w:rPr>
           <w:shd w:val="clear" w:color="auto" w:fill="FFFF00"/>
         </w:rPr>
-        <w:t>(year,</w:t>
+        <w:t>(</w:t>
+      </w:r>
+      <w:proofErr w:type="gramEnd"/>
+      <w:r>
+        <w:rPr>
+          <w:shd w:val="clear" w:color="auto" w:fill="FFFF00"/>
+        </w:rPr>
+        <w:t>year,</w:t>
       </w:r>
       <w:r>
         <w:rPr>
@@ -4511,7 +5187,15 @@
         </w:numPr>
       </w:pPr>
       <w:r>
-        <w:t>(1) use the countif function</w:t>
+        <w:t xml:space="preserve">(1) use the </w:t>
+      </w:r>
+      <w:proofErr w:type="spellStart"/>
+      <w:r>
+        <w:t>countif</w:t>
+      </w:r>
+      <w:proofErr w:type="spellEnd"/>
+      <w:r>
+        <w:t xml:space="preserve"> function</w:t>
       </w:r>
     </w:p>
     <w:p>
@@ -4523,10 +5207,26 @@
         </w:numPr>
       </w:pPr>
       <w:r>
-        <w:t>(2) expand your pivot table to include the Below 7Q10 column and count the number of occurrences</w:t>
-      </w:r>
-      <w:r>
-        <w:t xml:space="preserve">: PivotTableTools </w:t>
+        <w:t xml:space="preserve">(2) </w:t>
+      </w:r>
+      <w:proofErr w:type="gramStart"/>
+      <w:r>
+        <w:t>expand</w:t>
+      </w:r>
+      <w:proofErr w:type="gramEnd"/>
+      <w:r>
+        <w:t xml:space="preserve"> your pivot table to include the Below 7Q10 column and count the number of occurrences</w:t>
+      </w:r>
+      <w:r>
+        <w:t xml:space="preserve">: </w:t>
+      </w:r>
+      <w:proofErr w:type="spellStart"/>
+      <w:r>
+        <w:t>PivotTableTools</w:t>
+      </w:r>
+      <w:proofErr w:type="spellEnd"/>
+      <w:r>
+        <w:t xml:space="preserve"> </w:t>
       </w:r>
       <w:r>
         <w:sym w:font="Wingdings" w:char="F0E0"/>
@@ -4739,8 +5439,13 @@
         </w:numPr>
       </w:pPr>
       <w:r>
-        <w:t>Plot Data and add a linear trendline</w:t>
-      </w:r>
+        <w:t xml:space="preserve">Plot Data and add a linear </w:t>
+      </w:r>
+      <w:proofErr w:type="spellStart"/>
+      <w:r>
+        <w:t>trendline</w:t>
+      </w:r>
+      <w:proofErr w:type="spellEnd"/>
     </w:p>
     <w:p>
       <w:pPr>
@@ -4769,8 +5474,13 @@
         <w:sym w:font="Wingdings" w:char="F0E0"/>
       </w:r>
       <w:r>
-        <w:t xml:space="preserve"> Analysis Toolpack</w:t>
-      </w:r>
+        <w:t xml:space="preserve"> Analysis </w:t>
+      </w:r>
+      <w:proofErr w:type="spellStart"/>
+      <w:r>
+        <w:t>Toolpack</w:t>
+      </w:r>
+      <w:proofErr w:type="spellEnd"/>
     </w:p>
     <w:p>
       <w:pPr>
@@ -4793,7 +5503,15 @@
         <w:sym w:font="Wingdings" w:char="F0E0"/>
       </w:r>
       <w:r>
-        <w:t xml:space="preserve"> Data Analysis </w:t>
+        <w:t xml:space="preserve"> </w:t>
+      </w:r>
+      <w:proofErr w:type="spellStart"/>
+      <w:r>
+        <w:t>Data</w:t>
+      </w:r>
+      <w:proofErr w:type="spellEnd"/>
+      <w:r>
+        <w:t xml:space="preserve"> Analysis </w:t>
       </w:r>
       <w:r>
         <w:sym w:font="Wingdings" w:char="F0E0"/>
@@ -4938,8 +5656,13 @@
           <w:numId w:val="8"/>
         </w:numPr>
       </w:pPr>
-      <w:r>
-        <w:t>Averageif the filtered data</w:t>
+      <w:proofErr w:type="spellStart"/>
+      <w:r>
+        <w:t>Averageif</w:t>
+      </w:r>
+      <w:proofErr w:type="spellEnd"/>
+      <w:r>
+        <w:t xml:space="preserve"> the filtered data</w:t>
       </w:r>
     </w:p>
     <w:p>
@@ -4975,9 +5698,12 @@
         <w:t xml:space="preserve"> Plus, maybe you want to know if there are changes observed at other stream gauges. For example, on the Neuse at Smithfield or Goldsboro?</w:t>
       </w:r>
     </w:p>
-    <w:p/>
+    <w:p>
+      <w:bookmarkStart w:id="6" w:name="_GoBack"/>
+      <w:bookmarkEnd w:id="6"/>
+    </w:p>
     <w:sectPr>
-      <w:footerReference w:type="default" r:id="rId15"/>
+      <w:footerReference w:type="default" r:id="rId17"/>
       <w:pgSz w:w="12240" w:h="15840"/>
       <w:pgMar w:top="1440" w:right="1440" w:bottom="1440" w:left="1440" w:header="720" w:footer="720" w:gutter="0"/>
       <w:cols w:space="720"/>
@@ -5004,8 +5730,21 @@
         <w:t xml:space="preserve">Is this a manual trace? Or is there some tool on the NWIS Mapping site? </w:t>
       </w:r>
     </w:p>
+    <w:p>
+      <w:pPr>
+        <w:pStyle w:val="CommentText"/>
+      </w:pPr>
+    </w:p>
+    <w:p>
+      <w:pPr>
+        <w:pStyle w:val="CommentText"/>
+      </w:pPr>
+      <w:r>
+        <w:t>LP: this is manual. They are in the process of developing a “crawler” to trace upstream and downstream of points of interest.</w:t>
+      </w:r>
+    </w:p>
   </w:comment>
-  <w:comment w:id="2" w:author="John Fay" w:date="2017-12-18T10:12:00Z" w:initials="JF">
+  <w:comment w:id="3" w:author="Lauren Patterson, Ph.D." w:date="2018-01-03T11:28:00Z" w:initials="LPP">
     <w:p>
       <w:pPr>
         <w:pStyle w:val="CommentText"/>
@@ -5017,20 +5756,14 @@
         <w:annotationRef/>
       </w:r>
       <w:r>
-        <w:t xml:space="preserve">Why 1930? Site states available period from </w:t>
-      </w:r>
-      <w:r>
-        <w:rPr>
-          <w:u w:val="single"/>
-        </w:rPr>
-        <w:t>1985</w:t>
-      </w:r>
-      <w:r>
-        <w:t xml:space="preserve"> to present. </w:t>
+        <w:t>This was super slow and my excel workbook did NOT like it</w:t>
+      </w:r>
+      <w:r>
+        <w:t>. Took 15 minutes to process.</w:t>
       </w:r>
     </w:p>
   </w:comment>
-  <w:comment w:id="4" w:author="John Fay" w:date="2017-12-18T10:26:00Z" w:initials="JF">
+  <w:comment w:id="4" w:author="John Fay" w:date="2017-12-18T10:48:00Z" w:initials="JF">
     <w:p>
       <w:pPr>
         <w:pStyle w:val="CommentText"/>
@@ -5042,23 +5775,35 @@
         <w:annotationRef/>
       </w:r>
       <w:r>
-        <w:t xml:space="preserve">This is good. Ask students about structure of the product. Metadata lines start with #, actual data are in columns with headers in line XX, followed by a line indicating data types, and then the actual data.  </w:t>
-      </w:r>
-      <w:r>
-        <w:t>(Another issu</w:t>
-      </w:r>
-      <w:r>
-        <w:t>e will be that Excel will treat</w:t>
-      </w:r>
-      <w:r>
-        <w:t xml:space="preserve"> the field names as </w:t>
-      </w:r>
-      <w:r>
-        <w:t>integers and dates as strings…)</w:t>
+        <w:t>Mine actually showed proper dates (??)</w:t>
+      </w:r>
+    </w:p>
+    <w:p>
+      <w:pPr>
+        <w:pStyle w:val="CommentText"/>
+      </w:pPr>
+    </w:p>
+    <w:p>
+      <w:pPr>
+        <w:pStyle w:val="CommentText"/>
+      </w:pPr>
+      <w:r>
+        <w:t>LP: Interesting… I wonder if there is a setting I need to change…</w:t>
+      </w:r>
+      <w:r>
+        <w:t xml:space="preserve"> Or maybe just mention some workbooks / computers handle things differently. If it </w:t>
+      </w:r>
+      <w:proofErr w:type="spellStart"/>
+      <w:r>
+        <w:t>ain’t</w:t>
+      </w:r>
+      <w:proofErr w:type="spellEnd"/>
+      <w:r>
+        <w:t xml:space="preserve"> broke, don’t fix it…</w:t>
       </w:r>
     </w:p>
   </w:comment>
-  <w:comment w:id="5" w:author="John Fay" w:date="2017-12-18T10:18:00Z" w:initials="JF">
+  <w:comment w:id="5" w:author="Lauren Patterson, Ph.D." w:date="2017-12-13T16:00:00Z" w:initials="LPP">
     <w:p>
       <w:pPr>
         <w:pStyle w:val="CommentText"/>
@@ -5070,387 +5815,7 @@
         <w:annotationRef/>
       </w:r>
       <w:r>
-        <w:t>I think we should save this for later, when we get into coding…</w:t>
-      </w:r>
-      <w:r>
-        <w:t xml:space="preserve"> </w:t>
-      </w:r>
-    </w:p>
-  </w:comment>
-  <w:comment w:id="6" w:author="John Fay" w:date="2017-12-18T10:30:00Z" w:initials="JF">
-    <w:p>
-      <w:pPr>
-        <w:pStyle w:val="CommentText"/>
-      </w:pPr>
-      <w:r>
-        <w:rPr>
-          <w:rStyle w:val="CommentReference"/>
-        </w:rPr>
-        <w:annotationRef/>
-      </w:r>
-      <w:r>
-        <w:t xml:space="preserve">Preface this by stating that Excel has a number of tricks up its sleeve. What we want are the data in columns. I like the notion of starting with a simple paste (ctrl-V) and noticing that the data are lumped in one column. And then reveal your two solutions to that problem. </w:t>
-      </w:r>
-    </w:p>
-    <w:p>
-      <w:pPr>
-        <w:pStyle w:val="CommentText"/>
-      </w:pPr>
-    </w:p>
-    <w:p>
-      <w:pPr>
-        <w:pStyle w:val="CommentText"/>
-      </w:pPr>
-      <w:r>
-        <w:t>Also would be good to introduce Excel terminology: workbook, worksheet, row, column, cell, (named ranges?)</w:t>
-      </w:r>
-    </w:p>
-  </w:comment>
-  <w:comment w:id="8" w:author="John Fay" w:date="2017-12-18T10:40:00Z" w:initials="JF">
-    <w:p>
-      <w:pPr>
-        <w:pStyle w:val="CommentText"/>
-      </w:pPr>
-      <w:r>
-        <w:rPr>
-          <w:rStyle w:val="CommentReference"/>
-        </w:rPr>
-        <w:annotationRef/>
-      </w:r>
-      <w:r>
-        <w:t xml:space="preserve">Not sure to what you are referring here. This </w:t>
-      </w:r>
-      <w:r>
-        <w:t xml:space="preserve">the </w:t>
-      </w:r>
-      <w:r>
-        <w:t>worksheet</w:t>
-      </w:r>
-      <w:r>
-        <w:t xml:space="preserve"> created by simple pasting</w:t>
-      </w:r>
-      <w:r>
-        <w:t>?</w:t>
-      </w:r>
-    </w:p>
-  </w:comment>
-  <w:comment w:id="9" w:author="John Fay" w:date="2017-12-18T10:43:00Z" w:initials="JF">
-    <w:p>
-      <w:pPr>
-        <w:pStyle w:val="CommentText"/>
-      </w:pPr>
-      <w:r>
-        <w:rPr>
-          <w:rStyle w:val="CommentReference"/>
-        </w:rPr>
-        <w:annotationRef/>
-      </w:r>
-      <w:r>
-        <w:t>Again, not sure what you mean here. Guessing it’s the worksheet.</w:t>
-      </w:r>
-    </w:p>
-  </w:comment>
-  <w:comment w:id="12" w:author="John Fay" w:date="2017-12-18T10:48:00Z" w:initials="JF">
-    <w:p>
-      <w:pPr>
-        <w:pStyle w:val="CommentText"/>
-      </w:pPr>
-      <w:r>
-        <w:rPr>
-          <w:rStyle w:val="CommentReference"/>
-        </w:rPr>
-        <w:annotationRef/>
-      </w:r>
-      <w:r>
-        <w:t>Mine actually showed proper dates (??)</w:t>
-      </w:r>
-    </w:p>
-  </w:comment>
-  <w:comment w:id="13" w:author="John Fay" w:date="2017-12-19T09:55:00Z" w:initials="JF">
-    <w:p>
-      <w:pPr>
-        <w:pStyle w:val="CommentText"/>
-      </w:pPr>
-      <w:r>
-        <w:rPr>
-          <w:rStyle w:val="CommentReference"/>
-        </w:rPr>
-        <w:annotationRef/>
-      </w:r>
-      <w:r>
-        <w:t xml:space="preserve">I recommend pausing to state the background how to answer this question, i.e. look back at the raw data and at the qualification codes. </w:t>
-      </w:r>
-    </w:p>
-  </w:comment>
-  <w:comment w:id="14" w:author="John Fay" w:date="2017-12-19T09:50:00Z" w:initials="JF">
-    <w:p>
-      <w:pPr>
-        <w:pStyle w:val="CommentText"/>
-      </w:pPr>
-      <w:r>
-        <w:rPr>
-          <w:rStyle w:val="CommentReference"/>
-        </w:rPr>
-        <w:annotationRef/>
-      </w:r>
-      <w:r>
-        <w:t>Just a cell with text in it?</w:t>
-      </w:r>
-    </w:p>
-  </w:comment>
-  <w:comment w:id="15" w:author="John Fay" w:date="2017-12-19T09:51:00Z" w:initials="JF">
-    <w:p>
-      <w:pPr>
-        <w:pStyle w:val="CommentText"/>
-      </w:pPr>
-      <w:r>
-        <w:rPr>
-          <w:rStyle w:val="CommentReference"/>
-        </w:rPr>
-        <w:annotationRef/>
-      </w:r>
-      <w:r>
-        <w:t>The count function described in step ‘d’?</w:t>
-      </w:r>
-    </w:p>
-  </w:comment>
-  <w:comment w:id="16" w:author="John Fay" w:date="2017-12-19T09:56:00Z" w:initials="JF">
-    <w:p>
-      <w:pPr>
-        <w:pStyle w:val="CommentText"/>
-      </w:pPr>
-      <w:r>
-        <w:rPr>
-          <w:rStyle w:val="CommentReference"/>
-        </w:rPr>
-        <w:annotationRef/>
-      </w:r>
-      <w:r>
-        <w:t>Move this up to the start of this section.</w:t>
-      </w:r>
-    </w:p>
-  </w:comment>
-  <w:comment w:id="17" w:author="John Fay" w:date="2017-12-19T09:56:00Z" w:initials="JF">
-    <w:p>
-      <w:pPr>
-        <w:pStyle w:val="CommentText"/>
-      </w:pPr>
-      <w:r>
-        <w:rPr>
-          <w:rStyle w:val="CommentReference"/>
-        </w:rPr>
-        <w:annotationRef/>
-      </w:r>
-      <w:r>
-        <w:t>Requires a bit of judgement/interpretation…</w:t>
-      </w:r>
-    </w:p>
-  </w:comment>
-  <w:comment w:id="18" w:author="John Fay" w:date="2017-12-19T10:08:00Z" w:initials="JF">
-    <w:p>
-      <w:pPr>
-        <w:pStyle w:val="CommentText"/>
-      </w:pPr>
-      <w:r>
-        <w:rPr>
-          <w:rStyle w:val="CommentReference"/>
-        </w:rPr>
-        <w:annotationRef/>
-      </w:r>
-      <w:r>
-        <w:t>Inclusive vs exclusive…</w:t>
-      </w:r>
-    </w:p>
-  </w:comment>
-  <w:comment w:id="21" w:author="John Fay" w:date="2017-12-19T11:08:00Z" w:initials="JF">
-    <w:p>
-      <w:pPr>
-        <w:pStyle w:val="CommentText"/>
-      </w:pPr>
-      <w:r>
-        <w:rPr>
-          <w:rStyle w:val="CommentReference"/>
-        </w:rPr>
-        <w:annotationRef/>
-      </w:r>
-      <w:r>
-        <w:t>Done in next step…</w:t>
-      </w:r>
-    </w:p>
-  </w:comment>
-  <w:comment w:id="22" w:author="John Fay" w:date="2017-12-19T11:21:00Z" w:initials="JF">
-    <w:p>
-      <w:pPr>
-        <w:pStyle w:val="CommentText"/>
-      </w:pPr>
-      <w:r>
-        <w:rPr>
-          <w:rStyle w:val="CommentReference"/>
-        </w:rPr>
-        <w:annotationRef/>
-      </w:r>
-      <w:r>
-        <w:t>EDF table…</w:t>
-      </w:r>
-    </w:p>
-  </w:comment>
-  <w:comment w:id="23" w:author="John P. Fay" w:date="2017-12-30T10:20:00Z" w:initials="JPF">
-    <w:p>
-      <w:pPr>
-        <w:pStyle w:val="CommentText"/>
-      </w:pPr>
-      <w:r>
-        <w:rPr>
-          <w:rStyle w:val="CommentReference"/>
-        </w:rPr>
-        <w:annotationRef/>
-      </w:r>
-      <w:r>
-        <w:t>Water year?</w:t>
-      </w:r>
-    </w:p>
-  </w:comment>
-  <w:comment w:id="24" w:author="John Fay" w:date="2017-12-19T11:23:00Z" w:initials="JF">
-    <w:p>
-      <w:pPr>
-        <w:pStyle w:val="CommentText"/>
-      </w:pPr>
-      <w:r>
-        <w:rPr>
-          <w:rStyle w:val="CommentReference"/>
-        </w:rPr>
-        <w:annotationRef/>
-      </w:r>
-      <w:r>
-        <w:t>Which values?</w:t>
-      </w:r>
-    </w:p>
-  </w:comment>
-  <w:comment w:id="25" w:author="John Fay" w:date="2017-12-19T11:26:00Z" w:initials="JF">
-    <w:p>
-      <w:pPr>
-        <w:pStyle w:val="CommentText"/>
-      </w:pPr>
-      <w:r>
-        <w:rPr>
-          <w:rStyle w:val="CommentReference"/>
-        </w:rPr>
-        <w:annotationRef/>
-      </w:r>
-      <w:r>
-        <w:t>Could use rank function</w:t>
-      </w:r>
-      <w:r>
-        <w:t>…</w:t>
-      </w:r>
-    </w:p>
-  </w:comment>
-  <w:comment w:id="28" w:author="Lauren Patterson, Ph.D." w:date="2017-12-13T16:00:00Z" w:initials="LPP">
-    <w:p>
-      <w:pPr>
-        <w:pStyle w:val="CommentText"/>
-      </w:pPr>
-      <w:r>
-        <w:rPr>
-          <w:rStyle w:val="CommentReference"/>
-        </w:rPr>
-        <w:annotationRef/>
-      </w:r>
-      <w:r>
         <w:t>Martin – is that a fair statement to make? Since hurricanes are coming up the coast, the dam is actually upstream of the heaviest precipitation events.</w:t>
-      </w:r>
-    </w:p>
-  </w:comment>
-  <w:comment w:id="33" w:author="John P. Fay" w:date="2017-12-30T10:47:00Z" w:initials="JPF">
-    <w:p>
-      <w:pPr>
-        <w:pStyle w:val="CommentText"/>
-      </w:pPr>
-      <w:r>
-        <w:rPr>
-          <w:rStyle w:val="CommentReference"/>
-        </w:rPr>
-        <w:annotationRef/>
-      </w:r>
-      <w:r>
-        <w:t xml:space="preserve">A bit unclear what “the question”; the preceding paragraph sidetracks things a bit. </w:t>
-      </w:r>
-    </w:p>
-  </w:comment>
-  <w:comment w:id="36" w:author="John P. Fay" w:date="2017-12-30T12:05:00Z" w:initials="JPF">
-    <w:p>
-      <w:pPr>
-        <w:pStyle w:val="CommentText"/>
-      </w:pPr>
-      <w:r>
-        <w:rPr>
-          <w:rStyle w:val="CommentReference"/>
-        </w:rPr>
-        <w:annotationRef/>
-      </w:r>
-      <w:r>
-        <w:t>Year or Water Year?</w:t>
-      </w:r>
-    </w:p>
-  </w:comment>
-  <w:comment w:id="37" w:author="John P. Fay" w:date="2017-12-30T12:17:00Z" w:initials="JPF">
-    <w:p>
-      <w:pPr>
-        <w:pStyle w:val="CommentText"/>
-      </w:pPr>
-      <w:r>
-        <w:rPr>
-          <w:rStyle w:val="CommentReference"/>
-        </w:rPr>
-        <w:annotationRef/>
-      </w:r>
-      <w:r>
-        <w:t>Useful to clarify what we are striving for here: A column listing the 15</w:t>
-      </w:r>
-      <w:r>
-        <w:rPr>
-          <w:vertAlign w:val="superscript"/>
-        </w:rPr>
-        <w:t>th</w:t>
-      </w:r>
-      <w:r>
-        <w:t xml:space="preserve"> of each month: to get monthly averages. </w:t>
-      </w:r>
-    </w:p>
-  </w:comment>
-  <w:comment w:id="38" w:author="John P. Fay" w:date="2017-12-30T12:10:00Z" w:initials="JPF">
-    <w:p>
-      <w:pPr>
-        <w:pStyle w:val="CommentText"/>
-      </w:pPr>
-      <w:r>
-        <w:rPr>
-          <w:rStyle w:val="CommentReference"/>
-        </w:rPr>
-        <w:annotationRef/>
-      </w:r>
-      <w:r>
-        <w:t>Not clear what</w:t>
-      </w:r>
-      <w:r>
-        <w:t xml:space="preserve"> to use as</w:t>
-      </w:r>
-      <w:r>
-        <w:t xml:space="preserve"> </w:t>
-      </w:r>
-      <w:r>
-        <w:t>“</w:t>
-      </w:r>
-      <w:r>
-        <w:t>Row Labels</w:t>
-      </w:r>
-      <w:bookmarkStart w:id="39" w:name="_GoBack"/>
-      <w:bookmarkEnd w:id="39"/>
-      <w:r>
-        <w:t xml:space="preserve">? </w:t>
-      </w:r>
-      <w:r>
-        <w:t xml:space="preserve">Can’t we just use year instead of water year? </w:t>
       </w:r>
     </w:p>
   </w:comment>
@@ -5459,30 +5824,10 @@
 
 <file path=word/commentsExtended.xml><?xml version="1.0" encoding="utf-8"?>
 <w15:commentsEx xmlns:wpc="http://schemas.microsoft.com/office/word/2010/wordprocessingCanvas" xmlns:cx="http://schemas.microsoft.com/office/drawing/2014/chartex" xmlns:cx1="http://schemas.microsoft.com/office/drawing/2015/9/8/chartex" xmlns:mc="http://schemas.openxmlformats.org/markup-compatibility/2006" xmlns:o="urn:schemas-microsoft-com:office:office" xmlns:r="http://schemas.openxmlformats.org/officeDocument/2006/relationships" xmlns:m="http://schemas.openxmlformats.org/officeDocument/2006/math" xmlns:v="urn:schemas-microsoft-com:vml" xmlns:wp14="http://schemas.microsoft.com/office/word/2010/wordprocessingDrawing" xmlns:wp="http://schemas.openxmlformats.org/drawingml/2006/wordprocessingDrawing" xmlns:w10="urn:schemas-microsoft-com:office:word" xmlns:w="http://schemas.openxmlformats.org/wordprocessingml/2006/main" xmlns:w14="http://schemas.microsoft.com/office/word/2010/wordml" xmlns:w15="http://schemas.microsoft.com/office/word/2012/wordml" xmlns:w16se="http://schemas.microsoft.com/office/word/2015/wordml/symex" xmlns:wpg="http://schemas.microsoft.com/office/word/2010/wordprocessingGroup" xmlns:wpi="http://schemas.microsoft.com/office/word/2010/wordprocessingInk" xmlns:wne="http://schemas.microsoft.com/office/word/2006/wordml" xmlns:wps="http://schemas.microsoft.com/office/word/2010/wordprocessingShape" mc:Ignorable="w14 w15 w16se wp14">
-  <w15:commentEx w15:paraId="328F01F9" w15:done="0"/>
-  <w15:commentEx w15:paraId="458CC007" w15:done="0"/>
-  <w15:commentEx w15:paraId="2D2AFA54" w15:done="0"/>
-  <w15:commentEx w15:paraId="01129371" w15:done="0"/>
-  <w15:commentEx w15:paraId="6FDFDD1C" w15:done="0"/>
-  <w15:commentEx w15:paraId="6387D457" w15:done="0"/>
-  <w15:commentEx w15:paraId="44DB5003" w15:done="0"/>
-  <w15:commentEx w15:paraId="56B4E447" w15:done="0"/>
-  <w15:commentEx w15:paraId="3269C94A" w15:done="0"/>
-  <w15:commentEx w15:paraId="77615D04" w15:done="0"/>
-  <w15:commentEx w15:paraId="5F1EF695" w15:done="0"/>
-  <w15:commentEx w15:paraId="4AD4A059" w15:done="0"/>
-  <w15:commentEx w15:paraId="767C6019" w15:done="0"/>
-  <w15:commentEx w15:paraId="19F0395C" w15:done="0"/>
-  <w15:commentEx w15:paraId="243419F4" w15:done="0"/>
-  <w15:commentEx w15:paraId="6076FB62" w15:done="0"/>
-  <w15:commentEx w15:paraId="3F0CAB19" w15:done="0"/>
-  <w15:commentEx w15:paraId="0CEEFA88" w15:done="0"/>
-  <w15:commentEx w15:paraId="34EA9AF4" w15:done="0"/>
+  <w15:commentEx w15:paraId="18C77609" w15:done="0"/>
+  <w15:commentEx w15:paraId="135DAF50" w15:done="0"/>
+  <w15:commentEx w15:paraId="246C521F" w15:done="0"/>
   <w15:commentEx w15:paraId="5D73FD0B" w15:done="0"/>
-  <w15:commentEx w15:paraId="4BD753D7" w15:done="0"/>
-  <w15:commentEx w15:paraId="1F3EE8BC" w15:done="0"/>
-  <w15:commentEx w15:paraId="5161F018" w15:done="0"/>
-  <w15:commentEx w15:paraId="5818FDDF" w15:done="0"/>
 </w15:commentsEx>
 </file>
 
@@ -5545,7 +5890,7 @@
           <w:rPr>
             <w:noProof/>
           </w:rPr>
-          <w:t>12</w:t>
+          <w:t>13</w:t>
         </w:r>
         <w:r>
           <w:rPr>
@@ -6547,9 +6892,6 @@
 <w15:people xmlns:wpc="http://schemas.microsoft.com/office/word/2010/wordprocessingCanvas" xmlns:cx="http://schemas.microsoft.com/office/drawing/2014/chartex" xmlns:cx1="http://schemas.microsoft.com/office/drawing/2015/9/8/chartex" xmlns:mc="http://schemas.openxmlformats.org/markup-compatibility/2006" xmlns:o="urn:schemas-microsoft-com:office:office" xmlns:r="http://schemas.openxmlformats.org/officeDocument/2006/relationships" xmlns:m="http://schemas.openxmlformats.org/officeDocument/2006/math" xmlns:v="urn:schemas-microsoft-com:vml" xmlns:wp14="http://schemas.microsoft.com/office/word/2010/wordprocessingDrawing" xmlns:wp="http://schemas.openxmlformats.org/drawingml/2006/wordprocessingDrawing" xmlns:w10="urn:schemas-microsoft-com:office:word" xmlns:w="http://schemas.openxmlformats.org/wordprocessingml/2006/main" xmlns:w14="http://schemas.microsoft.com/office/word/2010/wordml" xmlns:w15="http://schemas.microsoft.com/office/word/2012/wordml" xmlns:w16se="http://schemas.microsoft.com/office/word/2015/wordml/symex" xmlns:wpg="http://schemas.microsoft.com/office/word/2010/wordprocessingGroup" xmlns:wpi="http://schemas.microsoft.com/office/word/2010/wordprocessingInk" xmlns:wne="http://schemas.microsoft.com/office/word/2006/wordml" xmlns:wps="http://schemas.microsoft.com/office/word/2010/wordprocessingShape" mc:Ignorable="w14 w15 w16se wp14">
   <w15:person w15:author="John Fay">
     <w15:presenceInfo w15:providerId="AD" w15:userId="S-1-5-21-1614895754-1935655697-725345543-17674"/>
-  </w15:person>
-  <w15:person w15:author="John P. Fay">
-    <w15:presenceInfo w15:providerId="Windows Live" w15:userId="8a5878ef12903e74"/>
   </w15:person>
   <w15:person w15:author="Lauren Patterson, Ph.D.">
     <w15:presenceInfo w15:providerId="AD" w15:userId="S-1-5-21-1614895754-1935655697-725345543-756929"/>
@@ -7243,6 +7585,17 @@
       <w:szCs w:val="18"/>
     </w:rPr>
   </w:style>
+  <w:style w:type="character" w:styleId="Hyperlink">
+    <w:name w:val="Hyperlink"/>
+    <w:basedOn w:val="DefaultParagraphFont"/>
+    <w:uiPriority w:val="99"/>
+    <w:unhideWhenUsed/>
+    <w:rsid w:val="0054397D"/>
+    <w:rPr>
+      <w:color w:val="0563C1" w:themeColor="hyperlink"/>
+      <w:u w:val="single"/>
+    </w:rPr>
+  </w:style>
 </w:styles>
 </file>
 

</xml_diff>